<commit_message>
Segunda versão do resumo
</commit_message>
<xml_diff>
--- a/resumo.docx
+++ b/resumo.docx
@@ -1,6 +1,6 @@
 
 <file path=word/document.xml><?xml version="1.0" encoding="utf-8"?>
-<w:document xmlns:wpc="http://schemas.microsoft.com/office/word/2010/wordprocessingCanvas" xmlns:cx="http://schemas.microsoft.com/office/drawing/2014/chartex" xmlns:cx1="http://schemas.microsoft.com/office/drawing/2015/9/8/chartex" xmlns:cx2="http://schemas.microsoft.com/office/drawing/2015/10/21/chartex" xmlns:cx3="http://schemas.microsoft.com/office/drawing/2016/5/9/chartex" xmlns:cx4="http://schemas.microsoft.com/office/drawing/2016/5/10/chartex" xmlns:cx5="http://schemas.microsoft.com/office/drawing/2016/5/11/chartex" xmlns:cx6="http://schemas.microsoft.com/office/drawing/2016/5/12/chartex" xmlns:cx7="http://schemas.microsoft.com/office/drawing/2016/5/13/chartex" xmlns:cx8="http://schemas.microsoft.com/office/drawing/2016/5/14/chartex" xmlns:mc="http://schemas.openxmlformats.org/markup-compatibility/2006" xmlns:aink="http://schemas.microsoft.com/office/drawing/2016/ink" xmlns:am3d="http://schemas.microsoft.com/office/drawing/2017/model3d" xmlns:o="urn:schemas-microsoft-com:office:office" xmlns:r="http://schemas.openxmlformats.org/officeDocument/2006/relationships" xmlns:m="http://schemas.openxmlformats.org/officeDocument/2006/math" xmlns:v="urn:schemas-microsoft-com:vml" xmlns:wp14="http://schemas.microsoft.com/office/word/2010/wordprocessingDrawing" xmlns:wp="http://schemas.openxmlformats.org/drawingml/2006/wordprocessingDrawing" xmlns:w10="urn:schemas-microsoft-com:office:word" xmlns:w="http://schemas.openxmlformats.org/wordprocessingml/2006/main" xmlns:w14="http://schemas.microsoft.com/office/word/2010/wordml" xmlns:w15="http://schemas.microsoft.com/office/word/2012/wordml" xmlns:w16cex="http://schemas.microsoft.com/office/word/2018/wordml/cex" xmlns:w16cid="http://schemas.microsoft.com/office/word/2016/wordml/cid" xmlns:w16="http://schemas.microsoft.com/office/word/2018/wordml" xmlns:w16se="http://schemas.microsoft.com/office/word/2015/wordml/symex" xmlns:wpg="http://schemas.microsoft.com/office/word/2010/wordprocessingGroup" xmlns:wpi="http://schemas.microsoft.com/office/word/2010/wordprocessingInk" xmlns:wne="http://schemas.microsoft.com/office/word/2006/wordml" xmlns:wps="http://schemas.microsoft.com/office/word/2010/wordprocessingShape" mc:Ignorable="w14 w15 w16se w16cid w16 w16cex wp14">
+<w:document xmlns:wpc="http://schemas.microsoft.com/office/word/2010/wordprocessingCanvas" xmlns:cx="http://schemas.microsoft.com/office/drawing/2014/chartex" xmlns:cx1="http://schemas.microsoft.com/office/drawing/2015/9/8/chartex" xmlns:cx2="http://schemas.microsoft.com/office/drawing/2015/10/21/chartex" xmlns:cx3="http://schemas.microsoft.com/office/drawing/2016/5/9/chartex" xmlns:cx4="http://schemas.microsoft.com/office/drawing/2016/5/10/chartex" xmlns:cx5="http://schemas.microsoft.com/office/drawing/2016/5/11/chartex" xmlns:cx6="http://schemas.microsoft.com/office/drawing/2016/5/12/chartex" xmlns:cx7="http://schemas.microsoft.com/office/drawing/2016/5/13/chartex" xmlns:cx8="http://schemas.microsoft.com/office/drawing/2016/5/14/chartex" xmlns:mc="http://schemas.openxmlformats.org/markup-compatibility/2006" xmlns:aink="http://schemas.microsoft.com/office/drawing/2016/ink" xmlns:am3d="http://schemas.microsoft.com/office/drawing/2017/model3d" xmlns:o="urn:schemas-microsoft-com:office:office" xmlns:r="http://schemas.openxmlformats.org/officeDocument/2006/relationships" xmlns:m="http://schemas.openxmlformats.org/officeDocument/2006/math" xmlns:v="urn:schemas-microsoft-com:vml" xmlns:wp14="http://schemas.microsoft.com/office/word/2010/wordprocessingDrawing" xmlns:wp="http://schemas.openxmlformats.org/drawingml/2006/wordprocessingDrawing" xmlns:w10="urn:schemas-microsoft-com:office:word" xmlns:w="http://schemas.openxmlformats.org/wordprocessingml/2006/main" xmlns:w14="http://schemas.microsoft.com/office/word/2010/wordml" xmlns:w15="http://schemas.microsoft.com/office/word/2012/wordml" xmlns:w16cex="http://schemas.microsoft.com/office/word/2018/wordml/cex" xmlns:w16cid="http://schemas.microsoft.com/office/word/2016/wordml/cid" xmlns:w16="http://schemas.microsoft.com/office/word/2018/wordml" xmlns:w16sdtdh="http://schemas.microsoft.com/office/word/2020/wordml/sdtdatahash" xmlns:w16se="http://schemas.microsoft.com/office/word/2015/wordml/symex" xmlns:wpg="http://schemas.microsoft.com/office/word/2010/wordprocessingGroup" xmlns:wpi="http://schemas.microsoft.com/office/word/2010/wordprocessingInk" xmlns:wne="http://schemas.microsoft.com/office/word/2006/wordml" xmlns:wps="http://schemas.microsoft.com/office/word/2010/wordprocessingShape" mc:Ignorable="w14 w15 w16se w16cid w16 w16cex w16sdtdh wp14">
   <w:body>
     <w:p>
       <w:pPr>
@@ -22,64 +22,8 @@
           <w:sz w:val="32"/>
           <w:szCs w:val="32"/>
         </w:rPr>
-        <w:t xml:space="preserve">Mãos à obra – Titanic – </w:t>
-      </w:r>
-      <w:proofErr w:type="spellStart"/>
-      <w:r>
-        <w:rPr>
-          <w:rFonts w:ascii="Times New Roman" w:hAnsi="Times New Roman" w:cs="Times New Roman"/>
-          <w:b/>
-          <w:bCs/>
-          <w:sz w:val="32"/>
-          <w:szCs w:val="32"/>
-        </w:rPr>
-        <w:t>Machine</w:t>
-      </w:r>
-      <w:proofErr w:type="spellEnd"/>
-      <w:r>
-        <w:rPr>
-          <w:rFonts w:ascii="Times New Roman" w:hAnsi="Times New Roman" w:cs="Times New Roman"/>
-          <w:b/>
-          <w:bCs/>
-          <w:sz w:val="32"/>
-          <w:szCs w:val="32"/>
-        </w:rPr>
-        <w:t xml:space="preserve"> Learning </w:t>
-      </w:r>
-      <w:proofErr w:type="spellStart"/>
-      <w:r>
-        <w:rPr>
-          <w:rFonts w:ascii="Times New Roman" w:hAnsi="Times New Roman" w:cs="Times New Roman"/>
-          <w:b/>
-          <w:bCs/>
-          <w:sz w:val="32"/>
-          <w:szCs w:val="32"/>
-        </w:rPr>
-        <w:t>from</w:t>
-      </w:r>
-      <w:proofErr w:type="spellEnd"/>
-      <w:r>
-        <w:rPr>
-          <w:rFonts w:ascii="Times New Roman" w:hAnsi="Times New Roman" w:cs="Times New Roman"/>
-          <w:b/>
-          <w:bCs/>
-          <w:sz w:val="32"/>
-          <w:szCs w:val="32"/>
-        </w:rPr>
-        <w:t xml:space="preserve"> </w:t>
-      </w:r>
-      <w:proofErr w:type="spellStart"/>
-      <w:r>
-        <w:rPr>
-          <w:rFonts w:ascii="Times New Roman" w:hAnsi="Times New Roman" w:cs="Times New Roman"/>
-          <w:b/>
-          <w:bCs/>
-          <w:sz w:val="32"/>
-          <w:szCs w:val="32"/>
-        </w:rPr>
-        <w:t>Disaster</w:t>
-      </w:r>
-      <w:proofErr w:type="spellEnd"/>
+        <w:t>Mãos à obra – Titanic – Machine Learning from Disaster</w:t>
+      </w:r>
     </w:p>
     <w:p>
       <w:pPr>
@@ -105,7 +49,6 @@
         <w:tab/>
         <w:t xml:space="preserve">Este documento tem como objetivo principal descrever as fases realizadas ao longo do projeto, detalhando as informações obtidas a partir da exploração dos dados e relatando o passo a passo da manipulação das </w:t>
       </w:r>
-      <w:proofErr w:type="spellStart"/>
       <w:r>
         <w:rPr>
           <w:rFonts w:ascii="Times New Roman" w:hAnsi="Times New Roman" w:cs="Times New Roman"/>
@@ -114,7 +57,6 @@
         </w:rPr>
         <w:t>features</w:t>
       </w:r>
-      <w:proofErr w:type="spellEnd"/>
       <w:r>
         <w:rPr>
           <w:rFonts w:ascii="Times New Roman" w:hAnsi="Times New Roman" w:cs="Times New Roman"/>
@@ -178,7 +120,21 @@
           <w:rFonts w:ascii="Times New Roman" w:hAnsi="Times New Roman" w:cs="Times New Roman"/>
         </w:rPr>
         <w:tab/>
-        <w:t>A meta nessa fase é extrair o máximo de insights possíveis sobre os dados, buscando um maior entendimento sobre como se comportam de acordo com algum tipo de padrão e como se interinfluenciam.</w:t>
+        <w:t xml:space="preserve">A meta nessa fase é extrair o máximo de </w:t>
+      </w:r>
+      <w:r>
+        <w:rPr>
+          <w:rFonts w:ascii="Times New Roman" w:hAnsi="Times New Roman" w:cs="Times New Roman"/>
+          <w:i/>
+          <w:iCs/>
+        </w:rPr>
+        <w:t>insights</w:t>
+      </w:r>
+      <w:r>
+        <w:rPr>
+          <w:rFonts w:ascii="Times New Roman" w:hAnsi="Times New Roman" w:cs="Times New Roman"/>
+        </w:rPr>
+        <w:t xml:space="preserve"> possíveis sobre os dados, buscando um maior entendimento sobre como se comportam de acordo com algum tipo de padrão e como se interinfluenciam.</w:t>
       </w:r>
     </w:p>
     <w:p>
@@ -271,9 +227,8 @@
         <w:rPr>
           <w:rFonts w:ascii="Times New Roman" w:hAnsi="Times New Roman" w:cs="Times New Roman"/>
         </w:rPr>
-        <w:t xml:space="preserve"> do conjunto de treino, que já foi carregado utilizando a coluna “</w:t>
-      </w:r>
-      <w:proofErr w:type="spellStart"/>
+        <w:t xml:space="preserve"> do conjunto de treino, que foi carregado utilizando a coluna “</w:t>
+      </w:r>
       <w:r>
         <w:rPr>
           <w:rFonts w:ascii="Times New Roman" w:hAnsi="Times New Roman" w:cs="Times New Roman"/>
@@ -290,7 +245,6 @@
         </w:rPr>
         <w:t>d</w:t>
       </w:r>
-      <w:proofErr w:type="spellEnd"/>
       <w:r>
         <w:rPr>
           <w:rFonts w:ascii="Times New Roman" w:hAnsi="Times New Roman" w:cs="Times New Roman"/>
@@ -335,7 +289,19 @@
         <w:rPr>
           <w:rFonts w:ascii="Times New Roman" w:hAnsi="Times New Roman" w:cs="Times New Roman"/>
         </w:rPr>
-        <w:t xml:space="preserve"> a cada passageiro, um total de 891 registros. Já </w:t>
+        <w:t xml:space="preserve"> a cada passageiro, </w:t>
+      </w:r>
+      <w:r>
+        <w:rPr>
+          <w:rFonts w:ascii="Times New Roman" w:hAnsi="Times New Roman" w:cs="Times New Roman"/>
+        </w:rPr>
+        <w:t xml:space="preserve">com </w:t>
+      </w:r>
+      <w:r>
+        <w:rPr>
+          <w:rFonts w:ascii="Times New Roman" w:hAnsi="Times New Roman" w:cs="Times New Roman"/>
+        </w:rPr>
+        <w:t xml:space="preserve">um total de 891 registros. Já </w:t>
       </w:r>
       <w:r>
         <w:rPr>
@@ -349,7 +315,6 @@
         </w:rPr>
         <w:t xml:space="preserve"> primeira vista, percebe-se que existem campos nulos na coluna </w:t>
       </w:r>
-      <w:proofErr w:type="spellStart"/>
       <w:r>
         <w:rPr>
           <w:rFonts w:ascii="Times New Roman" w:hAnsi="Times New Roman" w:cs="Times New Roman"/>
@@ -358,19 +323,11 @@
         </w:rPr>
         <w:t>Cabin</w:t>
       </w:r>
-      <w:proofErr w:type="spellEnd"/>
-      <w:r>
-        <w:rPr>
-          <w:rFonts w:ascii="Times New Roman" w:hAnsi="Times New Roman" w:cs="Times New Roman"/>
-        </w:rPr>
-        <w:t xml:space="preserve">. Verificando todas as colunas, também existem valores nulos para os </w:t>
-      </w:r>
-      <w:proofErr w:type="gramStart"/>
-      <w:r>
-        <w:rPr>
-          <w:rFonts w:ascii="Times New Roman" w:hAnsi="Times New Roman" w:cs="Times New Roman"/>
-        </w:rPr>
-        <w:t xml:space="preserve">atributos </w:t>
+      <w:r>
+        <w:rPr>
+          <w:rFonts w:ascii="Times New Roman" w:hAnsi="Times New Roman" w:cs="Times New Roman"/>
+        </w:rPr>
+        <w:t xml:space="preserve">. Verificando todas as colunas, também existem valores nulos para os atributos </w:t>
       </w:r>
       <w:r>
         <w:rPr>
@@ -380,14 +337,12 @@
         </w:rPr>
         <w:t>Age</w:t>
       </w:r>
-      <w:proofErr w:type="gramEnd"/>
       <w:r>
         <w:rPr>
           <w:rFonts w:ascii="Times New Roman" w:hAnsi="Times New Roman" w:cs="Times New Roman"/>
         </w:rPr>
         <w:t xml:space="preserve"> (idade) e </w:t>
       </w:r>
-      <w:proofErr w:type="spellStart"/>
       <w:r>
         <w:rPr>
           <w:rFonts w:ascii="Times New Roman" w:hAnsi="Times New Roman" w:cs="Times New Roman"/>
@@ -396,7 +351,6 @@
         </w:rPr>
         <w:t>Embarked</w:t>
       </w:r>
-      <w:proofErr w:type="spellEnd"/>
       <w:r>
         <w:rPr>
           <w:rFonts w:ascii="Times New Roman" w:hAnsi="Times New Roman" w:cs="Times New Roman"/>
@@ -478,20 +432,7 @@
           <w:rFonts w:ascii="Times New Roman" w:hAnsi="Times New Roman" w:cs="Times New Roman"/>
         </w:rPr>
         <w:tab/>
-      </w:r>
-      <w:proofErr w:type="gramStart"/>
-      <w:r>
-        <w:rPr>
-          <w:rFonts w:ascii="Times New Roman" w:hAnsi="Times New Roman" w:cs="Times New Roman"/>
-        </w:rPr>
-        <w:t>O pandas</w:t>
-      </w:r>
-      <w:proofErr w:type="gramEnd"/>
-      <w:r>
-        <w:rPr>
-          <w:rFonts w:ascii="Times New Roman" w:hAnsi="Times New Roman" w:cs="Times New Roman"/>
-        </w:rPr>
-        <w:t xml:space="preserve"> também permite gerar um resumo estatístico básico sobre os dados, o que pode nos proporcionar um panorama geral sobre a distribuição e características dos valores.</w:t>
+        <w:t>O pandas também permite gerar um resumo estatístico básico sobre os dados, o que pode nos proporcionar um panorama geral sobre a distribuição e características dos valores.</w:t>
       </w:r>
     </w:p>
     <w:p>
@@ -592,7 +533,19 @@
           <w:rFonts w:ascii="Times New Roman" w:hAnsi="Times New Roman" w:cs="Times New Roman"/>
         </w:rPr>
         <w:tab/>
-        <w:t>Como um problema de classificação binária, a partir da matriz de correlação é possível saber como um atributo está relacionado ao outro, a partir de um valor que varia de -1 a 1. Valores mais próximos de 1 indicam uma relação positiva (conforme um cresce o outro também), enquanto valores próximos de -1 indicam uma relação negativa (conforme um cresce o outro diminui. Já valores próximos de 0 indicam pouco relacionamento entre ambos.</w:t>
+        <w:t>Como um problema de classificação binária, a partir da matriz de correlação é possível saber como um atributo está relacionado ao outro, a partir de um valor que varia de -1 a 1. Valores mais próximos de 1 indicam uma relação positiva (conforme um cresce o outro também), enquanto valores próximos de -1 indicam uma relação negativa (conforme um cresce o outro diminui</w:t>
+      </w:r>
+      <w:r>
+        <w:rPr>
+          <w:rFonts w:ascii="Times New Roman" w:hAnsi="Times New Roman" w:cs="Times New Roman"/>
+        </w:rPr>
+        <w:t>)</w:t>
+      </w:r>
+      <w:r>
+        <w:rPr>
+          <w:rFonts w:ascii="Times New Roman" w:hAnsi="Times New Roman" w:cs="Times New Roman"/>
+        </w:rPr>
+        <w:t>. Já valores próximos de 0 indicam pouco relacionamento entre ambos.</w:t>
       </w:r>
     </w:p>
     <w:p>
@@ -693,7 +646,6 @@
           <w:rFonts w:ascii="Times New Roman" w:hAnsi="Times New Roman" w:cs="Times New Roman"/>
         </w:rPr>
       </w:pPr>
-      <w:proofErr w:type="spellStart"/>
       <w:r>
         <w:rPr>
           <w:rFonts w:ascii="Times New Roman" w:hAnsi="Times New Roman" w:cs="Times New Roman"/>
@@ -702,7 +654,6 @@
         </w:rPr>
         <w:t>Pclass</w:t>
       </w:r>
-      <w:proofErr w:type="spellEnd"/>
       <w:r>
         <w:rPr>
           <w:rFonts w:ascii="Times New Roman" w:hAnsi="Times New Roman" w:cs="Times New Roman"/>
@@ -736,7 +687,6 @@
           <w:rFonts w:ascii="Times New Roman" w:hAnsi="Times New Roman" w:cs="Times New Roman"/>
         </w:rPr>
       </w:pPr>
-      <w:proofErr w:type="spellStart"/>
       <w:r>
         <w:rPr>
           <w:rFonts w:ascii="Times New Roman" w:hAnsi="Times New Roman" w:cs="Times New Roman"/>
@@ -745,7 +695,6 @@
         </w:rPr>
         <w:t>Pclass</w:t>
       </w:r>
-      <w:proofErr w:type="spellEnd"/>
       <w:r>
         <w:rPr>
           <w:rFonts w:ascii="Times New Roman" w:hAnsi="Times New Roman" w:cs="Times New Roman"/>
@@ -779,7 +728,6 @@
           <w:rFonts w:ascii="Times New Roman" w:hAnsi="Times New Roman" w:cs="Times New Roman"/>
         </w:rPr>
       </w:pPr>
-      <w:proofErr w:type="spellStart"/>
       <w:r>
         <w:rPr>
           <w:rFonts w:ascii="Times New Roman" w:hAnsi="Times New Roman" w:cs="Times New Roman"/>
@@ -788,14 +736,12 @@
         </w:rPr>
         <w:t>SibSp</w:t>
       </w:r>
-      <w:proofErr w:type="spellEnd"/>
       <w:r>
         <w:rPr>
           <w:rFonts w:ascii="Times New Roman" w:hAnsi="Times New Roman" w:cs="Times New Roman"/>
         </w:rPr>
         <w:t xml:space="preserve"> e </w:t>
       </w:r>
-      <w:proofErr w:type="spellStart"/>
       <w:r>
         <w:rPr>
           <w:rFonts w:ascii="Times New Roman" w:hAnsi="Times New Roman" w:cs="Times New Roman"/>
@@ -804,7 +750,6 @@
         </w:rPr>
         <w:t>Parch</w:t>
       </w:r>
-      <w:proofErr w:type="spellEnd"/>
       <w:r>
         <w:rPr>
           <w:rFonts w:ascii="Times New Roman" w:hAnsi="Times New Roman" w:cs="Times New Roman"/>
@@ -880,7 +825,31 @@
           <w:rFonts w:ascii="Times New Roman" w:hAnsi="Times New Roman" w:cs="Times New Roman"/>
         </w:rPr>
         <w:tab/>
-        <w:t>O histograma abaixo mostra a distribuição geral da idade dos passageiros. A maior parte dos passageiros possui idade entre 19 e 35 anos aproximadamente, possuindo uma boa quantidade de crianças com cerca de menos de 5 anos, porém com poucas pessoas acima dos 60 anos. No geral, observa-se que há uma distribuição aproximadamente normal das idades.</w:t>
+        <w:t xml:space="preserve">O histograma abaixo mostra a distribuição geral da idade dos passageiros. A maior parte dos passageiros possui idade entre 19 e 35 anos aproximadamente, </w:t>
+      </w:r>
+      <w:r>
+        <w:rPr>
+          <w:rFonts w:ascii="Times New Roman" w:hAnsi="Times New Roman" w:cs="Times New Roman"/>
+        </w:rPr>
+        <w:t>além de</w:t>
+      </w:r>
+      <w:r>
+        <w:rPr>
+          <w:rFonts w:ascii="Times New Roman" w:hAnsi="Times New Roman" w:cs="Times New Roman"/>
+        </w:rPr>
+        <w:t xml:space="preserve"> uma boa quantidade de crianças com cerca de menos de 5 anos, </w:t>
+      </w:r>
+      <w:r>
+        <w:rPr>
+          <w:rFonts w:ascii="Times New Roman" w:hAnsi="Times New Roman" w:cs="Times New Roman"/>
+        </w:rPr>
+        <w:t>mas</w:t>
+      </w:r>
+      <w:r>
+        <w:rPr>
+          <w:rFonts w:ascii="Times New Roman" w:hAnsi="Times New Roman" w:cs="Times New Roman"/>
+        </w:rPr>
+        <w:t xml:space="preserve"> com poucas pessoas acima dos 60 anos. No geral, observa-se que há uma distribuição aproximadamente normal das idades.</w:t>
       </w:r>
     </w:p>
     <w:p>
@@ -966,7 +935,19 @@
           <w:rFonts w:ascii="Times New Roman" w:hAnsi="Times New Roman" w:cs="Times New Roman"/>
         </w:rPr>
         <w:tab/>
-        <w:t>Olhando para a idade como fator de sobrevivência, a maior parte das pessoas que morreram estão justamente onde a distribuição se concentra. Porém, entre os sobreviventes já há um maior equilíbrio, mas indicando que a maior parte das crianças foi salva.</w:t>
+        <w:t xml:space="preserve">Olhando para a idade como fator de sobrevivência, a maior parte das pessoas que morreram estão justamente onde a distribuição se concentra. Porém, entre os sobreviventes já há um maior equilíbrio, indicando </w:t>
+      </w:r>
+      <w:r>
+        <w:rPr>
+          <w:rFonts w:ascii="Times New Roman" w:hAnsi="Times New Roman" w:cs="Times New Roman"/>
+        </w:rPr>
+        <w:t xml:space="preserve">também </w:t>
+      </w:r>
+      <w:r>
+        <w:rPr>
+          <w:rFonts w:ascii="Times New Roman" w:hAnsi="Times New Roman" w:cs="Times New Roman"/>
+        </w:rPr>
+        <w:t>que a maior parte das crianças foi salva.</w:t>
       </w:r>
     </w:p>
     <w:p>
@@ -1185,15 +1166,6 @@
         <w:jc w:val="both"/>
         <w:rPr>
           <w:rFonts w:ascii="Times New Roman" w:hAnsi="Times New Roman" w:cs="Times New Roman"/>
-        </w:rPr>
-      </w:pPr>
-    </w:p>
-    <w:p>
-      <w:pPr>
-        <w:pStyle w:val="Standard"/>
-        <w:jc w:val="both"/>
-        <w:rPr>
-          <w:rFonts w:ascii="Times New Roman" w:hAnsi="Times New Roman" w:cs="Times New Roman"/>
           <w:b/>
           <w:bCs/>
           <w:sz w:val="28"/>
@@ -1204,6 +1176,7 @@
         <w:rPr>
           <w:rFonts w:ascii="Times New Roman" w:hAnsi="Times New Roman" w:cs="Times New Roman"/>
         </w:rPr>
+        <w:lastRenderedPageBreak/>
         <w:tab/>
       </w:r>
       <w:r>
@@ -1239,7 +1212,7 @@
           <w:rFonts w:ascii="Times New Roman" w:hAnsi="Times New Roman" w:cs="Times New Roman"/>
         </w:rPr>
         <w:tab/>
-        <w:t>Olhando para a distribuição de sobreviventes por gênero, percebe-se que a maior parte foram mulheres, com uma boa diferença entre as quantidades. Porém, essa informação é ainda mais reforçada quando se calcula a proporção relativa de sobreviventes por gênero, indicando que aproximadamente 74% das mulheres sobreviveram, enquanto para homens esse valor é de apenas 19%. Isso reforça a ideia de que durante o desastre foram priorizadas as mulheres e as crianças, o que é um procedimento padrão.</w:t>
+        <w:t>Olhando para a distribuição de sobreviventes por gênero, percebe-se que a maior parte foram mulheres, com uma boa diferença entre as quantidades. Porém, essa informação é ainda mais reforçada quando se calcula a proporção relativa, indicando que aproximadamente 74% das mulheres sobreviveram, enquanto para homens esse valor é de apenas 19%. Isso reforça a ideia de que durante o desastre foram priorizadas as mulheres e as crianças, o que é um procedimento padrão.</w:t>
       </w:r>
     </w:p>
     <w:p>
@@ -1363,7 +1336,19 @@
           <w:rFonts w:ascii="Times New Roman" w:hAnsi="Times New Roman" w:cs="Times New Roman"/>
         </w:rPr>
         <w:tab/>
-        <w:t>Analisando-se o gráfico, existe um certo equilíbrio entre as classes dos sobreviventes. Contudo, mais uma vez olhando para proporções relativas, obtém-se uma grande discrepância, sendo que proporcionalmente, para primeira, segunda e terceira classe, foram salvos, respectivamente, 63%, 47% e 24% dos passageiros, indicando que realmente a maior parte dos passageiros de primeira classe foram salvos.</w:t>
+        <w:t>Analisando-se o gráfico, existe um certo equilíbrio entre as classes dos sobreviventes. Contudo, mais uma vez olhando para proporções relativas, obtém-se uma grande discrepância, sendo que</w:t>
+      </w:r>
+      <w:r>
+        <w:rPr>
+          <w:rFonts w:ascii="Times New Roman" w:hAnsi="Times New Roman" w:cs="Times New Roman"/>
+        </w:rPr>
+        <w:t>,</w:t>
+      </w:r>
+      <w:r>
+        <w:rPr>
+          <w:rFonts w:ascii="Times New Roman" w:hAnsi="Times New Roman" w:cs="Times New Roman"/>
+        </w:rPr>
+        <w:t xml:space="preserve"> proporcionalmente, para primeira, segunda e terceira classe, foram salvos, respectivamente, 63%, 47% e 24% dos passageiros, indicando que realmente a maior parte dos passageiros de primeira classe foram salvos.</w:t>
       </w:r>
     </w:p>
     <w:p>
@@ -1398,8 +1383,8 @@
           <w:noProof/>
         </w:rPr>
         <w:drawing>
-          <wp:inline distT="0" distB="0" distL="0" distR="0" wp14:anchorId="5EACBDF2" wp14:editId="5A356EA3">
-            <wp:extent cx="2895600" cy="2720340"/>
+          <wp:inline distT="0" distB="0" distL="0" distR="0" wp14:anchorId="5EACBDF2" wp14:editId="1061877D">
+            <wp:extent cx="3451860" cy="3063240"/>
             <wp:effectExtent l="0" t="0" r="0" b="3810"/>
             <wp:docPr id="8" name="Figura8"/>
             <wp:cNvGraphicFramePr/>
@@ -1423,7 +1408,7 @@
                   <pic:spPr>
                     <a:xfrm>
                       <a:off x="0" y="0"/>
-                      <a:ext cx="2896238" cy="2720939"/>
+                      <a:ext cx="3452631" cy="3063924"/>
                     </a:xfrm>
                     <a:prstGeom prst="rect">
                       <a:avLst/>
@@ -1497,7 +1482,19 @@
           <w:rFonts w:ascii="Times New Roman" w:hAnsi="Times New Roman" w:cs="Times New Roman"/>
         </w:rPr>
         <w:tab/>
-        <w:t xml:space="preserve">Para facilitar o processo, as colunas que indicam a quantidade de pessoas com a qual um passageiro está relacionado foram somadas, partindo do pressuposto que no momento qualquer nível de relacionamento impactaria nas atitudes. Para a construção do gráfico foi levado em conta </w:t>
+        <w:t>Para facilitar o processo, as colunas que indicam a quantidade de pessoas com a qual um passageiro está relacionado foram somadas, partindo do pressuposto que no momento</w:t>
+      </w:r>
+      <w:r>
+        <w:rPr>
+          <w:rFonts w:ascii="Times New Roman" w:hAnsi="Times New Roman" w:cs="Times New Roman"/>
+        </w:rPr>
+        <w:t xml:space="preserve"> do desastre</w:t>
+      </w:r>
+      <w:r>
+        <w:rPr>
+          <w:rFonts w:ascii="Times New Roman" w:hAnsi="Times New Roman" w:cs="Times New Roman"/>
+        </w:rPr>
+        <w:t xml:space="preserve"> qualquer nível de relacionamento impactaria nas atitudes. Para a construção do gráfico foi levado em conta </w:t>
       </w:r>
       <w:r>
         <w:rPr>
@@ -1509,7 +1506,7 @@
         <w:rPr>
           <w:rFonts w:ascii="Times New Roman" w:hAnsi="Times New Roman" w:cs="Times New Roman"/>
         </w:rPr>
-        <w:t xml:space="preserve"> ao menos um companheiro, mais de um companheiro, e mais de dois companheiros. Pelas proporções, conforme o número de companheiros sobre a chance de sobrevivência diminui.</w:t>
+        <w:t xml:space="preserve"> ao menos um companheiro, mais de um companheiro, e mais de dois companheiros. Pelas proporções, conforme o número de companheiros sobe a chance de sobrevivência diminui.</w:t>
       </w:r>
     </w:p>
     <w:p>
@@ -1736,10 +1733,569 @@
           <w:sz w:val="28"/>
           <w:szCs w:val="28"/>
         </w:rPr>
-        <w:t xml:space="preserve">2. </w:t>
-      </w:r>
-      <w:proofErr w:type="spellStart"/>
-      <w:r>
+        <w:t>2. Feature Engineering</w:t>
+      </w:r>
+    </w:p>
+    <w:p>
+      <w:pPr>
+        <w:pStyle w:val="Standard"/>
+        <w:jc w:val="both"/>
+        <w:rPr>
+          <w:rFonts w:ascii="Times New Roman" w:hAnsi="Times New Roman" w:cs="Times New Roman"/>
+        </w:rPr>
+      </w:pPr>
+    </w:p>
+    <w:p>
+      <w:pPr>
+        <w:pStyle w:val="Standard"/>
+        <w:jc w:val="both"/>
+        <w:rPr>
+          <w:rFonts w:ascii="Times New Roman" w:hAnsi="Times New Roman" w:cs="Times New Roman"/>
+        </w:rPr>
+      </w:pPr>
+      <w:r>
+        <w:rPr>
+          <w:rFonts w:ascii="Times New Roman" w:hAnsi="Times New Roman" w:cs="Times New Roman"/>
+        </w:rPr>
+        <w:tab/>
+        <w:t xml:space="preserve">Nesta fase, o objetivo é que, após a análise dos dados, sejam feitas manipulações para criação de novos campos, ou </w:t>
+      </w:r>
+      <w:r>
+        <w:rPr>
+          <w:rFonts w:ascii="Times New Roman" w:hAnsi="Times New Roman" w:cs="Times New Roman"/>
+        </w:rPr>
+        <w:t>a partir da</w:t>
+      </w:r>
+      <w:r>
+        <w:rPr>
+          <w:rFonts w:ascii="Times New Roman" w:hAnsi="Times New Roman" w:cs="Times New Roman"/>
+        </w:rPr>
+        <w:t xml:space="preserve"> manipulação dos já existentes, ou criando novos a partir de combinações. Para isso, foram </w:t>
+      </w:r>
+      <w:r>
+        <w:rPr>
+          <w:rFonts w:ascii="Times New Roman" w:hAnsi="Times New Roman" w:cs="Times New Roman"/>
+        </w:rPr>
+        <w:t>desenvolvidas</w:t>
+      </w:r>
+      <w:r>
+        <w:rPr>
+          <w:rFonts w:ascii="Times New Roman" w:hAnsi="Times New Roman" w:cs="Times New Roman"/>
+        </w:rPr>
+        <w:t xml:space="preserve"> 3 etapas, evoluindo de um processamento inicial para um mais avançado, sendo </w:t>
+      </w:r>
+      <w:r>
+        <w:rPr>
+          <w:rFonts w:ascii="Times New Roman" w:hAnsi="Times New Roman" w:cs="Times New Roman"/>
+        </w:rPr>
+        <w:t>cada caso testado</w:t>
+      </w:r>
+      <w:r>
+        <w:rPr>
+          <w:rFonts w:ascii="Times New Roman" w:hAnsi="Times New Roman" w:cs="Times New Roman"/>
+        </w:rPr>
+        <w:t xml:space="preserve"> separadamente na </w:t>
+      </w:r>
+      <w:r>
+        <w:rPr>
+          <w:rFonts w:ascii="Times New Roman" w:hAnsi="Times New Roman" w:cs="Times New Roman"/>
+        </w:rPr>
+        <w:t>fase</w:t>
+      </w:r>
+      <w:r>
+        <w:rPr>
+          <w:rFonts w:ascii="Times New Roman" w:hAnsi="Times New Roman" w:cs="Times New Roman"/>
+        </w:rPr>
+        <w:t xml:space="preserve"> de criação dos modelos, que será tratada mais </w:t>
+      </w:r>
+      <w:r>
+        <w:rPr>
+          <w:rFonts w:ascii="Times New Roman" w:hAnsi="Times New Roman" w:cs="Times New Roman"/>
+        </w:rPr>
+        <w:t>à</w:t>
+      </w:r>
+      <w:r>
+        <w:rPr>
+          <w:rFonts w:ascii="Times New Roman" w:hAnsi="Times New Roman" w:cs="Times New Roman"/>
+        </w:rPr>
+        <w:t xml:space="preserve"> frente.</w:t>
+      </w:r>
+    </w:p>
+    <w:p>
+      <w:pPr>
+        <w:pStyle w:val="Standard"/>
+        <w:jc w:val="both"/>
+        <w:rPr>
+          <w:rFonts w:ascii="Times New Roman" w:hAnsi="Times New Roman" w:cs="Times New Roman"/>
+        </w:rPr>
+      </w:pPr>
+    </w:p>
+    <w:p>
+      <w:pPr>
+        <w:pStyle w:val="Standard"/>
+        <w:jc w:val="both"/>
+        <w:rPr>
+          <w:rFonts w:ascii="Times New Roman" w:hAnsi="Times New Roman" w:cs="Times New Roman"/>
+          <w:b/>
+          <w:bCs/>
+        </w:rPr>
+      </w:pPr>
+      <w:r>
+        <w:rPr>
+          <w:rFonts w:ascii="Times New Roman" w:hAnsi="Times New Roman" w:cs="Times New Roman"/>
+        </w:rPr>
+        <w:lastRenderedPageBreak/>
+        <w:tab/>
+      </w:r>
+      <w:r>
+        <w:rPr>
+          <w:rFonts w:ascii="Times New Roman" w:hAnsi="Times New Roman" w:cs="Times New Roman"/>
+          <w:b/>
+          <w:bCs/>
+        </w:rPr>
+        <w:t>2.1. Etapa 1</w:t>
+      </w:r>
+    </w:p>
+    <w:p>
+      <w:pPr>
+        <w:pStyle w:val="Standard"/>
+        <w:jc w:val="both"/>
+        <w:rPr>
+          <w:rFonts w:ascii="Times New Roman" w:hAnsi="Times New Roman" w:cs="Times New Roman"/>
+        </w:rPr>
+      </w:pPr>
+    </w:p>
+    <w:p>
+      <w:pPr>
+        <w:pStyle w:val="Standard"/>
+        <w:jc w:val="both"/>
+        <w:rPr>
+          <w:rFonts w:ascii="Times New Roman" w:hAnsi="Times New Roman" w:cs="Times New Roman"/>
+        </w:rPr>
+      </w:pPr>
+      <w:r>
+        <w:rPr>
+          <w:rFonts w:ascii="Times New Roman" w:hAnsi="Times New Roman" w:cs="Times New Roman"/>
+        </w:rPr>
+        <w:tab/>
+        <w:t xml:space="preserve">Nesta etapa, foi definido um pré-processamento inicial dos dados, que também foi utilizado nas demais, que envolve a criação definitiva de uma coluna título para treinamento e previsão, uma coluna de relações também já descrita anteriormente, e uma nova coluna, que </w:t>
+      </w:r>
+      <w:r>
+        <w:rPr>
+          <w:rFonts w:ascii="Times New Roman" w:hAnsi="Times New Roman" w:cs="Times New Roman"/>
+        </w:rPr>
+        <w:t>busca sumarizar a</w:t>
+      </w:r>
+      <w:r>
+        <w:rPr>
+          <w:rFonts w:ascii="Times New Roman" w:hAnsi="Times New Roman" w:cs="Times New Roman"/>
+        </w:rPr>
+        <w:t xml:space="preserve"> classe do passageiro e a taxa</w:t>
+      </w:r>
+      <w:r>
+        <w:rPr>
+          <w:rFonts w:ascii="Times New Roman" w:hAnsi="Times New Roman" w:cs="Times New Roman"/>
+        </w:rPr>
+        <w:t xml:space="preserve"> paga</w:t>
+      </w:r>
+      <w:r>
+        <w:rPr>
+          <w:rFonts w:ascii="Times New Roman" w:hAnsi="Times New Roman" w:cs="Times New Roman"/>
+        </w:rPr>
+        <w:t>, mais especificamente</w:t>
+      </w:r>
+      <w:r>
+        <w:rPr>
+          <w:rFonts w:ascii="Times New Roman" w:hAnsi="Times New Roman" w:cs="Times New Roman"/>
+        </w:rPr>
+        <w:t xml:space="preserve"> é a</w:t>
+      </w:r>
+      <w:r>
+        <w:rPr>
+          <w:rFonts w:ascii="Times New Roman" w:hAnsi="Times New Roman" w:cs="Times New Roman"/>
+        </w:rPr>
+        <w:t xml:space="preserve"> a razão entre taxa e classe.</w:t>
+      </w:r>
+    </w:p>
+    <w:p>
+      <w:pPr>
+        <w:pStyle w:val="Standard"/>
+        <w:jc w:val="both"/>
+        <w:rPr>
+          <w:rFonts w:ascii="Times New Roman" w:hAnsi="Times New Roman" w:cs="Times New Roman"/>
+        </w:rPr>
+      </w:pPr>
+      <w:r>
+        <w:rPr>
+          <w:rFonts w:ascii="Times New Roman" w:hAnsi="Times New Roman" w:cs="Times New Roman"/>
+        </w:rPr>
+        <w:tab/>
+        <w:t xml:space="preserve">Após isso, foram removidas as colunas que originam esses novos atributos: </w:t>
+      </w:r>
+      <w:r>
+        <w:rPr>
+          <w:rFonts w:ascii="Times New Roman" w:hAnsi="Times New Roman" w:cs="Times New Roman"/>
+          <w:i/>
+          <w:iCs/>
+        </w:rPr>
+        <w:t>Name, Pclass, SibSp, Parch e Fare</w:t>
+      </w:r>
+      <w:r>
+        <w:rPr>
+          <w:rFonts w:ascii="Times New Roman" w:hAnsi="Times New Roman" w:cs="Times New Roman"/>
+        </w:rPr>
+        <w:t xml:space="preserve">. Também foi removida a coluna </w:t>
+      </w:r>
+      <w:r>
+        <w:rPr>
+          <w:rFonts w:ascii="Times New Roman" w:hAnsi="Times New Roman" w:cs="Times New Roman"/>
+          <w:i/>
+          <w:iCs/>
+        </w:rPr>
+        <w:t>Ticket</w:t>
+      </w:r>
+      <w:r>
+        <w:rPr>
+          <w:rFonts w:ascii="Times New Roman" w:hAnsi="Times New Roman" w:cs="Times New Roman"/>
+        </w:rPr>
+        <w:t xml:space="preserve">, que em primeiro momento também não parece ser de muita ajuda, bem como a coluna </w:t>
+      </w:r>
+      <w:r>
+        <w:rPr>
+          <w:rFonts w:ascii="Times New Roman" w:hAnsi="Times New Roman" w:cs="Times New Roman"/>
+          <w:i/>
+          <w:iCs/>
+        </w:rPr>
+        <w:t>Cabin</w:t>
+      </w:r>
+      <w:r>
+        <w:rPr>
+          <w:rFonts w:ascii="Times New Roman" w:hAnsi="Times New Roman" w:cs="Times New Roman"/>
+        </w:rPr>
+        <w:t>, que possui quase 80% dos valores nulos.</w:t>
+      </w:r>
+    </w:p>
+    <w:p>
+      <w:pPr>
+        <w:pStyle w:val="Standard"/>
+        <w:jc w:val="both"/>
+        <w:rPr>
+          <w:rFonts w:ascii="Times New Roman" w:hAnsi="Times New Roman" w:cs="Times New Roman"/>
+        </w:rPr>
+      </w:pPr>
+      <w:r>
+        <w:rPr>
+          <w:rFonts w:ascii="Times New Roman" w:hAnsi="Times New Roman" w:cs="Times New Roman"/>
+        </w:rPr>
+        <w:tab/>
+        <w:t xml:space="preserve">Também foi criado um </w:t>
+      </w:r>
+      <w:r>
+        <w:rPr>
+          <w:rFonts w:ascii="Times New Roman" w:hAnsi="Times New Roman" w:cs="Times New Roman"/>
+          <w:i/>
+          <w:iCs/>
+        </w:rPr>
+        <w:t>pipeline</w:t>
+      </w:r>
+      <w:r>
+        <w:rPr>
+          <w:rFonts w:ascii="Times New Roman" w:hAnsi="Times New Roman" w:cs="Times New Roman"/>
+        </w:rPr>
+        <w:t xml:space="preserve">, que ficou encarregado de resolver problemas de valores faltantes e transformação dos dados. Para valores numéricos foi definido um </w:t>
+      </w:r>
+      <w:r>
+        <w:rPr>
+          <w:rFonts w:ascii="Times New Roman" w:hAnsi="Times New Roman" w:cs="Times New Roman"/>
+          <w:i/>
+          <w:iCs/>
+        </w:rPr>
+        <w:t>Imputer</w:t>
+      </w:r>
+      <w:r>
+        <w:rPr>
+          <w:rFonts w:ascii="Times New Roman" w:hAnsi="Times New Roman" w:cs="Times New Roman"/>
+        </w:rPr>
+        <w:t xml:space="preserve">, que preenche valores nulos a partir de um valor, sendo a mediana a escolhida para o caso. Já para valores categóricos, o </w:t>
+      </w:r>
+      <w:r>
+        <w:rPr>
+          <w:rFonts w:ascii="Times New Roman" w:hAnsi="Times New Roman" w:cs="Times New Roman"/>
+          <w:i/>
+          <w:iCs/>
+        </w:rPr>
+        <w:t>Imputer</w:t>
+      </w:r>
+      <w:r>
+        <w:rPr>
+          <w:rFonts w:ascii="Times New Roman" w:hAnsi="Times New Roman" w:cs="Times New Roman"/>
+        </w:rPr>
+        <w:t xml:space="preserve"> utiliza o valor mais frequente, sendo aplicada posteriormente a técnica de </w:t>
+      </w:r>
+      <w:r>
+        <w:rPr>
+          <w:rFonts w:ascii="Times New Roman" w:hAnsi="Times New Roman" w:cs="Times New Roman"/>
+          <w:i/>
+          <w:iCs/>
+        </w:rPr>
+        <w:t>One-Hot-Encoding</w:t>
+      </w:r>
+      <w:r>
+        <w:rPr>
+          <w:rFonts w:ascii="Times New Roman" w:hAnsi="Times New Roman" w:cs="Times New Roman"/>
+        </w:rPr>
+        <w:t>.</w:t>
+      </w:r>
+    </w:p>
+    <w:p>
+      <w:pPr>
+        <w:pStyle w:val="Standard"/>
+        <w:jc w:val="both"/>
+        <w:rPr>
+          <w:rFonts w:ascii="Times New Roman" w:hAnsi="Times New Roman" w:cs="Times New Roman"/>
+        </w:rPr>
+      </w:pPr>
+    </w:p>
+    <w:p>
+      <w:pPr>
+        <w:pStyle w:val="Standard"/>
+        <w:jc w:val="both"/>
+        <w:rPr>
+          <w:rFonts w:ascii="Times New Roman" w:hAnsi="Times New Roman" w:cs="Times New Roman"/>
+          <w:b/>
+          <w:bCs/>
+        </w:rPr>
+      </w:pPr>
+      <w:r>
+        <w:rPr>
+          <w:rFonts w:ascii="Times New Roman" w:hAnsi="Times New Roman" w:cs="Times New Roman"/>
+        </w:rPr>
+        <w:tab/>
+      </w:r>
+      <w:r>
+        <w:rPr>
+          <w:rFonts w:ascii="Times New Roman" w:hAnsi="Times New Roman" w:cs="Times New Roman"/>
+          <w:b/>
+          <w:bCs/>
+        </w:rPr>
+        <w:t>2.2 Etapa 2</w:t>
+      </w:r>
+    </w:p>
+    <w:p>
+      <w:pPr>
+        <w:pStyle w:val="Standard"/>
+        <w:jc w:val="both"/>
+        <w:rPr>
+          <w:rFonts w:ascii="Times New Roman" w:hAnsi="Times New Roman" w:cs="Times New Roman"/>
+        </w:rPr>
+      </w:pPr>
+    </w:p>
+    <w:p>
+      <w:pPr>
+        <w:pStyle w:val="Standard"/>
+        <w:jc w:val="both"/>
+        <w:rPr>
+          <w:rFonts w:ascii="Times New Roman" w:hAnsi="Times New Roman" w:cs="Times New Roman"/>
+        </w:rPr>
+      </w:pPr>
+      <w:r>
+        <w:rPr>
+          <w:rFonts w:ascii="Times New Roman" w:hAnsi="Times New Roman" w:cs="Times New Roman"/>
+        </w:rPr>
+        <w:tab/>
+        <w:t>Nesta etapa, foi feito um aprimoramento do que já havia sido feito na anterior. Para a coluna título, foi feito um mapeamento, atribuindo valores mais generalista</w:t>
+      </w:r>
+      <w:r>
+        <w:rPr>
+          <w:rFonts w:ascii="Times New Roman" w:hAnsi="Times New Roman" w:cs="Times New Roman"/>
+        </w:rPr>
+        <w:t>s</w:t>
+      </w:r>
+      <w:r>
+        <w:rPr>
+          <w:rFonts w:ascii="Times New Roman" w:hAnsi="Times New Roman" w:cs="Times New Roman"/>
+        </w:rPr>
+        <w:t xml:space="preserve"> para cada um. Para relações foram criadas 4 classes</w:t>
+      </w:r>
+      <w:r>
+        <w:rPr>
+          <w:rFonts w:ascii="Times New Roman" w:hAnsi="Times New Roman" w:cs="Times New Roman"/>
+        </w:rPr>
+        <w:t xml:space="preserve"> de acordo com o número de companheiros</w:t>
+      </w:r>
+      <w:r>
+        <w:rPr>
+          <w:rFonts w:ascii="Times New Roman" w:hAnsi="Times New Roman" w:cs="Times New Roman"/>
+        </w:rPr>
+        <w:t>: 0 para nenhum, 1 para um, 2 para dois e 3 para três ou mais passageiros relacionados.</w:t>
+      </w:r>
+    </w:p>
+    <w:p>
+      <w:pPr>
+        <w:pStyle w:val="Standard"/>
+        <w:jc w:val="both"/>
+        <w:rPr>
+          <w:rFonts w:ascii="Times New Roman" w:hAnsi="Times New Roman" w:cs="Times New Roman"/>
+        </w:rPr>
+      </w:pPr>
+      <w:r>
+        <w:rPr>
+          <w:rFonts w:ascii="Times New Roman" w:hAnsi="Times New Roman" w:cs="Times New Roman"/>
+        </w:rPr>
+        <w:tab/>
+        <w:t xml:space="preserve">Já no </w:t>
+      </w:r>
+      <w:r>
+        <w:rPr>
+          <w:rFonts w:ascii="Times New Roman" w:hAnsi="Times New Roman" w:cs="Times New Roman"/>
+          <w:i/>
+          <w:iCs/>
+        </w:rPr>
+        <w:t>pipeline</w:t>
+      </w:r>
+      <w:r>
+        <w:rPr>
+          <w:rFonts w:ascii="Times New Roman" w:hAnsi="Times New Roman" w:cs="Times New Roman"/>
+        </w:rPr>
+        <w:t xml:space="preserve">, também foi inclusa uma técnica de </w:t>
+      </w:r>
+      <w:r>
+        <w:rPr>
+          <w:rFonts w:ascii="Times New Roman" w:hAnsi="Times New Roman" w:cs="Times New Roman"/>
+          <w:i/>
+          <w:iCs/>
+        </w:rPr>
+        <w:t>scaling</w:t>
+      </w:r>
+      <w:r>
+        <w:rPr>
+          <w:rFonts w:ascii="Times New Roman" w:hAnsi="Times New Roman" w:cs="Times New Roman"/>
+        </w:rPr>
+        <w:t xml:space="preserve"> para valores numéricos, permitindo que valores em escalas diferentes possam ser melhor interpretados pelos </w:t>
+      </w:r>
+      <w:r>
+        <w:rPr>
+          <w:rFonts w:ascii="Times New Roman" w:hAnsi="Times New Roman" w:cs="Times New Roman"/>
+        </w:rPr>
+        <w:t>modelos</w:t>
+      </w:r>
+      <w:r>
+        <w:rPr>
+          <w:rFonts w:ascii="Times New Roman" w:hAnsi="Times New Roman" w:cs="Times New Roman"/>
+        </w:rPr>
+        <w:t>. Além disso, a coluna de relações também foi considerada como sendo categórica.</w:t>
+      </w:r>
+    </w:p>
+    <w:p>
+      <w:pPr>
+        <w:pStyle w:val="Standard"/>
+        <w:jc w:val="both"/>
+        <w:rPr>
+          <w:rFonts w:ascii="Times New Roman" w:hAnsi="Times New Roman" w:cs="Times New Roman"/>
+        </w:rPr>
+      </w:pPr>
+    </w:p>
+    <w:p>
+      <w:pPr>
+        <w:pStyle w:val="Standard"/>
+        <w:jc w:val="both"/>
+        <w:rPr>
+          <w:rFonts w:ascii="Times New Roman" w:hAnsi="Times New Roman" w:cs="Times New Roman"/>
+          <w:b/>
+          <w:bCs/>
+        </w:rPr>
+      </w:pPr>
+      <w:r>
+        <w:rPr>
+          <w:rFonts w:ascii="Times New Roman" w:hAnsi="Times New Roman" w:cs="Times New Roman"/>
+        </w:rPr>
+        <w:tab/>
+      </w:r>
+      <w:r>
+        <w:rPr>
+          <w:rFonts w:ascii="Times New Roman" w:hAnsi="Times New Roman" w:cs="Times New Roman"/>
+          <w:b/>
+          <w:bCs/>
+        </w:rPr>
+        <w:t>2.3. Etapa 3</w:t>
+      </w:r>
+    </w:p>
+    <w:p>
+      <w:pPr>
+        <w:pStyle w:val="Standard"/>
+        <w:jc w:val="both"/>
+        <w:rPr>
+          <w:rFonts w:ascii="Times New Roman" w:hAnsi="Times New Roman" w:cs="Times New Roman"/>
+        </w:rPr>
+      </w:pPr>
+      <w:r>
+        <w:rPr>
+          <w:rFonts w:ascii="Times New Roman" w:hAnsi="Times New Roman" w:cs="Times New Roman"/>
+        </w:rPr>
+        <w:tab/>
+      </w:r>
+    </w:p>
+    <w:p>
+      <w:pPr>
+        <w:pStyle w:val="Standard"/>
+        <w:jc w:val="both"/>
+        <w:rPr>
+          <w:rFonts w:ascii="Times New Roman" w:hAnsi="Times New Roman" w:cs="Times New Roman"/>
+        </w:rPr>
+      </w:pPr>
+      <w:r>
+        <w:rPr>
+          <w:rFonts w:ascii="Times New Roman" w:hAnsi="Times New Roman" w:cs="Times New Roman"/>
+        </w:rPr>
+        <w:tab/>
+        <w:t xml:space="preserve">Na fase de análise observou-se que o conjunto estava com um certo nível de desbalanceamento entre as classes. Nesta etapa, foi feito um balanceamento utilizando </w:t>
+      </w:r>
+      <w:r>
+        <w:rPr>
+          <w:rFonts w:ascii="Times New Roman" w:hAnsi="Times New Roman" w:cs="Times New Roman"/>
+          <w:i/>
+          <w:iCs/>
+        </w:rPr>
+        <w:t>oversampling</w:t>
+      </w:r>
+      <w:r>
+        <w:rPr>
+          <w:rFonts w:ascii="Times New Roman" w:hAnsi="Times New Roman" w:cs="Times New Roman"/>
+        </w:rPr>
+        <w:t>, gerando valores randômicos com base nos existentes para equilibrar o número de registros da classe minoritária</w:t>
+      </w:r>
+      <w:r>
+        <w:rPr>
+          <w:rFonts w:ascii="Times New Roman" w:hAnsi="Times New Roman" w:cs="Times New Roman"/>
+        </w:rPr>
+        <w:t xml:space="preserve"> em relação à majoritária</w:t>
+      </w:r>
+      <w:r>
+        <w:rPr>
+          <w:rFonts w:ascii="Times New Roman" w:hAnsi="Times New Roman" w:cs="Times New Roman"/>
+        </w:rPr>
+        <w:t>.</w:t>
+      </w:r>
+    </w:p>
+    <w:p>
+      <w:pPr>
+        <w:pStyle w:val="Standard"/>
+        <w:jc w:val="both"/>
+        <w:rPr>
+          <w:rFonts w:ascii="Times New Roman" w:hAnsi="Times New Roman" w:cs="Times New Roman"/>
+        </w:rPr>
+      </w:pPr>
+      <w:r>
+        <w:rPr>
+          <w:rFonts w:ascii="Times New Roman" w:hAnsi="Times New Roman" w:cs="Times New Roman"/>
+        </w:rPr>
+        <w:tab/>
+      </w:r>
+    </w:p>
+    <w:p>
+      <w:pPr>
+        <w:pStyle w:val="Standard"/>
+        <w:jc w:val="both"/>
         <w:rPr>
           <w:rFonts w:ascii="Times New Roman" w:hAnsi="Times New Roman" w:cs="Times New Roman"/>
           <w:b/>
@@ -1747,9 +2303,13 @@
           <w:sz w:val="28"/>
           <w:szCs w:val="28"/>
         </w:rPr>
-        <w:t>Feature</w:t>
-      </w:r>
-      <w:proofErr w:type="spellEnd"/>
+      </w:pPr>
+      <w:r>
+        <w:rPr>
+          <w:rFonts w:ascii="Times New Roman" w:hAnsi="Times New Roman" w:cs="Times New Roman"/>
+        </w:rPr>
+        <w:tab/>
+      </w:r>
       <w:r>
         <w:rPr>
           <w:rFonts w:ascii="Times New Roman" w:hAnsi="Times New Roman" w:cs="Times New Roman"/>
@@ -1758,20 +2318,8 @@
           <w:sz w:val="28"/>
           <w:szCs w:val="28"/>
         </w:rPr>
-        <w:t xml:space="preserve"> </w:t>
-      </w:r>
-      <w:proofErr w:type="spellStart"/>
-      <w:r>
-        <w:rPr>
-          <w:rFonts w:ascii="Times New Roman" w:hAnsi="Times New Roman" w:cs="Times New Roman"/>
-          <w:b/>
-          <w:bCs/>
-          <w:sz w:val="28"/>
-          <w:szCs w:val="28"/>
-        </w:rPr>
-        <w:t>Engineering</w:t>
-      </w:r>
-      <w:proofErr w:type="spellEnd"/>
+        <w:t>3. Criação dos modelos</w:t>
+      </w:r>
     </w:p>
     <w:p>
       <w:pPr>
@@ -1795,744 +2343,73 @@
           <w:rFonts w:ascii="Times New Roman" w:hAnsi="Times New Roman" w:cs="Times New Roman"/>
         </w:rPr>
         <w:tab/>
-        <w:t xml:space="preserve">Nesta fase, o objetivo é que, após a análise dos dados, sejam feitas manipulações para criação de novos campos, ou fazendo a manipulação dos já existentes, ou criando novos a partir de combinações. Para isso, foram criadas 3 etapas, evoluindo de um processamento inicial para um mais avançado, sendo testado cada caso separadamente na etapa de criação dos modelos, que será tratada mais </w:t>
-      </w:r>
-      <w:proofErr w:type="spellStart"/>
-      <w:r>
-        <w:rPr>
-          <w:rFonts w:ascii="Times New Roman" w:hAnsi="Times New Roman" w:cs="Times New Roman"/>
-        </w:rPr>
-        <w:t>a</w:t>
-      </w:r>
-      <w:proofErr w:type="spellEnd"/>
-      <w:r>
-        <w:rPr>
-          <w:rFonts w:ascii="Times New Roman" w:hAnsi="Times New Roman" w:cs="Times New Roman"/>
-        </w:rPr>
-        <w:t xml:space="preserve"> frente.</w:t>
-      </w:r>
-    </w:p>
-    <w:p>
-      <w:pPr>
-        <w:pStyle w:val="Standard"/>
-        <w:jc w:val="both"/>
-        <w:rPr>
-          <w:rFonts w:ascii="Times New Roman" w:hAnsi="Times New Roman" w:cs="Times New Roman"/>
-        </w:rPr>
-      </w:pPr>
-    </w:p>
-    <w:p>
-      <w:pPr>
-        <w:pStyle w:val="Standard"/>
-        <w:jc w:val="both"/>
-        <w:rPr>
-          <w:rFonts w:ascii="Times New Roman" w:hAnsi="Times New Roman" w:cs="Times New Roman"/>
-          <w:b/>
-          <w:bCs/>
-          <w:sz w:val="28"/>
-          <w:szCs w:val="28"/>
-        </w:rPr>
-      </w:pPr>
-      <w:r>
-        <w:rPr>
-          <w:rFonts w:ascii="Times New Roman" w:hAnsi="Times New Roman" w:cs="Times New Roman"/>
-        </w:rPr>
-        <w:lastRenderedPageBreak/>
-        <w:tab/>
-      </w:r>
-      <w:r>
-        <w:rPr>
-          <w:rFonts w:ascii="Times New Roman" w:hAnsi="Times New Roman" w:cs="Times New Roman"/>
-          <w:b/>
-          <w:bCs/>
-          <w:sz w:val="28"/>
-          <w:szCs w:val="28"/>
-        </w:rPr>
-        <w:t>2.1. Etapa 1</w:t>
-      </w:r>
-    </w:p>
-    <w:p>
-      <w:pPr>
-        <w:pStyle w:val="Standard"/>
-        <w:jc w:val="both"/>
-        <w:rPr>
-          <w:rFonts w:ascii="Times New Roman" w:hAnsi="Times New Roman" w:cs="Times New Roman"/>
-        </w:rPr>
-      </w:pPr>
-    </w:p>
-    <w:p>
-      <w:pPr>
-        <w:pStyle w:val="Standard"/>
-        <w:jc w:val="both"/>
-        <w:rPr>
-          <w:rFonts w:ascii="Times New Roman" w:hAnsi="Times New Roman" w:cs="Times New Roman"/>
-        </w:rPr>
-      </w:pPr>
-      <w:r>
-        <w:rPr>
-          <w:rFonts w:ascii="Times New Roman" w:hAnsi="Times New Roman" w:cs="Times New Roman"/>
-        </w:rPr>
-        <w:tab/>
-        <w:t>Nesta etapa, foi definido um pré-processamento inicial dos dados, que também foi utilizado nas demais, que envolve a criação definitiva de uma coluna título para treinamento e previsão, uma coluna de relações também já descrita anteriormente, e uma nova coluna, que a classe do passageiro e a taxa, mais especificamente a razão entre taxa e classe.</w:t>
-      </w:r>
-    </w:p>
-    <w:p>
-      <w:pPr>
-        <w:pStyle w:val="Standard"/>
-        <w:jc w:val="both"/>
-        <w:rPr>
-          <w:rFonts w:ascii="Times New Roman" w:hAnsi="Times New Roman" w:cs="Times New Roman"/>
-        </w:rPr>
-      </w:pPr>
-      <w:r>
-        <w:rPr>
-          <w:rFonts w:ascii="Times New Roman" w:hAnsi="Times New Roman" w:cs="Times New Roman"/>
-        </w:rPr>
-        <w:tab/>
-        <w:t xml:space="preserve">Após isso, foram removidas as colunas que originam esses novos atributos: </w:t>
-      </w:r>
-      <w:proofErr w:type="spellStart"/>
+        <w:t xml:space="preserve">Para previsão dos valores, foram utilizados os modelos: </w:t>
+      </w:r>
       <w:r>
         <w:rPr>
           <w:rFonts w:ascii="Times New Roman" w:hAnsi="Times New Roman" w:cs="Times New Roman"/>
           <w:i/>
           <w:iCs/>
         </w:rPr>
-        <w:t>Name</w:t>
-      </w:r>
-      <w:proofErr w:type="spellEnd"/>
+        <w:t>Decision Tree, Random Forest, Naive Bayes</w:t>
+      </w:r>
+      <w:r>
+        <w:rPr>
+          <w:rFonts w:ascii="Times New Roman" w:hAnsi="Times New Roman" w:cs="Times New Roman"/>
+        </w:rPr>
+        <w:t xml:space="preserve"> e </w:t>
+      </w:r>
       <w:r>
         <w:rPr>
           <w:rFonts w:ascii="Times New Roman" w:hAnsi="Times New Roman" w:cs="Times New Roman"/>
           <w:i/>
           <w:iCs/>
         </w:rPr>
-        <w:t xml:space="preserve">, </w:t>
-      </w:r>
-      <w:proofErr w:type="spellStart"/>
+        <w:t>Support Vector Machines</w:t>
+      </w:r>
+      <w:r>
+        <w:rPr>
+          <w:rFonts w:ascii="Times New Roman" w:hAnsi="Times New Roman" w:cs="Times New Roman"/>
+        </w:rPr>
+        <w:t xml:space="preserve">. Para cada modelo foi criado um </w:t>
+      </w:r>
       <w:r>
         <w:rPr>
           <w:rFonts w:ascii="Times New Roman" w:hAnsi="Times New Roman" w:cs="Times New Roman"/>
           <w:i/>
           <w:iCs/>
         </w:rPr>
-        <w:t>Pclass</w:t>
-      </w:r>
-      <w:proofErr w:type="spellEnd"/>
-      <w:r>
-        <w:rPr>
-          <w:rFonts w:ascii="Times New Roman" w:hAnsi="Times New Roman" w:cs="Times New Roman"/>
-          <w:i/>
-          <w:iCs/>
-        </w:rPr>
-        <w:t xml:space="preserve">, </w:t>
-      </w:r>
-      <w:proofErr w:type="spellStart"/>
-      <w:r>
-        <w:rPr>
-          <w:rFonts w:ascii="Times New Roman" w:hAnsi="Times New Roman" w:cs="Times New Roman"/>
-          <w:i/>
-          <w:iCs/>
-        </w:rPr>
-        <w:t>SibSp</w:t>
-      </w:r>
-      <w:proofErr w:type="spellEnd"/>
-      <w:r>
-        <w:rPr>
-          <w:rFonts w:ascii="Times New Roman" w:hAnsi="Times New Roman" w:cs="Times New Roman"/>
-          <w:i/>
-          <w:iCs/>
-        </w:rPr>
-        <w:t xml:space="preserve">, </w:t>
-      </w:r>
-      <w:proofErr w:type="spellStart"/>
-      <w:r>
-        <w:rPr>
-          <w:rFonts w:ascii="Times New Roman" w:hAnsi="Times New Roman" w:cs="Times New Roman"/>
-          <w:i/>
-          <w:iCs/>
-        </w:rPr>
-        <w:t>Parch</w:t>
-      </w:r>
-      <w:proofErr w:type="spellEnd"/>
-      <w:r>
-        <w:rPr>
-          <w:rFonts w:ascii="Times New Roman" w:hAnsi="Times New Roman" w:cs="Times New Roman"/>
-          <w:i/>
-          <w:iCs/>
-        </w:rPr>
-        <w:t xml:space="preserve"> e Fare</w:t>
-      </w:r>
-      <w:r>
-        <w:rPr>
-          <w:rFonts w:ascii="Times New Roman" w:hAnsi="Times New Roman" w:cs="Times New Roman"/>
-        </w:rPr>
-        <w:t xml:space="preserve">. Também foi removida a coluna </w:t>
-      </w:r>
-      <w:r>
-        <w:rPr>
-          <w:rFonts w:ascii="Times New Roman" w:hAnsi="Times New Roman" w:cs="Times New Roman"/>
-          <w:i/>
-          <w:iCs/>
-        </w:rPr>
-        <w:t>Ticket</w:t>
-      </w:r>
-      <w:r>
-        <w:rPr>
-          <w:rFonts w:ascii="Times New Roman" w:hAnsi="Times New Roman" w:cs="Times New Roman"/>
-        </w:rPr>
-        <w:t xml:space="preserve">, que em primeiro momento também não parece ser de muita ajuda, bem como a coluna </w:t>
-      </w:r>
-      <w:proofErr w:type="spellStart"/>
-      <w:r>
-        <w:rPr>
-          <w:rFonts w:ascii="Times New Roman" w:hAnsi="Times New Roman" w:cs="Times New Roman"/>
-          <w:i/>
-          <w:iCs/>
-        </w:rPr>
-        <w:t>Cabin</w:t>
-      </w:r>
-      <w:proofErr w:type="spellEnd"/>
-      <w:r>
-        <w:rPr>
-          <w:rFonts w:ascii="Times New Roman" w:hAnsi="Times New Roman" w:cs="Times New Roman"/>
-        </w:rPr>
-        <w:t>, que possui quase 80% dos valores nulos.</w:t>
-      </w:r>
-    </w:p>
-    <w:p>
-      <w:pPr>
-        <w:pStyle w:val="Standard"/>
-        <w:jc w:val="both"/>
-        <w:rPr>
-          <w:rFonts w:ascii="Times New Roman" w:hAnsi="Times New Roman" w:cs="Times New Roman"/>
-        </w:rPr>
-      </w:pPr>
-      <w:r>
-        <w:rPr>
-          <w:rFonts w:ascii="Times New Roman" w:hAnsi="Times New Roman" w:cs="Times New Roman"/>
-        </w:rPr>
-        <w:tab/>
-        <w:t xml:space="preserve">Também foi criado um </w:t>
-      </w:r>
-      <w:r>
-        <w:rPr>
-          <w:rFonts w:ascii="Times New Roman" w:hAnsi="Times New Roman" w:cs="Times New Roman"/>
-          <w:i/>
-          <w:iCs/>
-        </w:rPr>
         <w:t>pipeline</w:t>
       </w:r>
       <w:r>
         <w:rPr>
           <w:rFonts w:ascii="Times New Roman" w:hAnsi="Times New Roman" w:cs="Times New Roman"/>
         </w:rPr>
-        <w:t xml:space="preserve">, que ficou encarregado de resolver problemas de valores faltantes e transformação dos dados. Para valores numéricos foi definido um </w:t>
-      </w:r>
-      <w:proofErr w:type="spellStart"/>
-      <w:r>
-        <w:rPr>
-          <w:rFonts w:ascii="Times New Roman" w:hAnsi="Times New Roman" w:cs="Times New Roman"/>
-          <w:i/>
-          <w:iCs/>
-        </w:rPr>
-        <w:t>Imputer</w:t>
-      </w:r>
-      <w:proofErr w:type="spellEnd"/>
-      <w:r>
-        <w:rPr>
-          <w:rFonts w:ascii="Times New Roman" w:hAnsi="Times New Roman" w:cs="Times New Roman"/>
-        </w:rPr>
-        <w:t xml:space="preserve">, que preenche valores nulos a partir de um valor, sendo a mediana a escolhida para o caso. Já para valores categóricos, o </w:t>
-      </w:r>
-      <w:proofErr w:type="spellStart"/>
-      <w:r>
-        <w:rPr>
-          <w:rFonts w:ascii="Times New Roman" w:hAnsi="Times New Roman" w:cs="Times New Roman"/>
-          <w:i/>
-          <w:iCs/>
-        </w:rPr>
-        <w:t>Imputer</w:t>
-      </w:r>
-      <w:proofErr w:type="spellEnd"/>
-      <w:r>
-        <w:rPr>
-          <w:rFonts w:ascii="Times New Roman" w:hAnsi="Times New Roman" w:cs="Times New Roman"/>
-        </w:rPr>
-        <w:t xml:space="preserve"> utiliza o valor mais frequente, sendo aplicada posteriormente a técnica de </w:t>
-      </w:r>
-      <w:proofErr w:type="spellStart"/>
-      <w:r>
-        <w:rPr>
-          <w:rFonts w:ascii="Times New Roman" w:hAnsi="Times New Roman" w:cs="Times New Roman"/>
-          <w:i/>
-          <w:iCs/>
-        </w:rPr>
-        <w:t>One</w:t>
-      </w:r>
-      <w:proofErr w:type="spellEnd"/>
-      <w:r>
-        <w:rPr>
-          <w:rFonts w:ascii="Times New Roman" w:hAnsi="Times New Roman" w:cs="Times New Roman"/>
-          <w:i/>
-          <w:iCs/>
-        </w:rPr>
-        <w:t>-Hot-</w:t>
-      </w:r>
-      <w:proofErr w:type="spellStart"/>
-      <w:r>
-        <w:rPr>
-          <w:rFonts w:ascii="Times New Roman" w:hAnsi="Times New Roman" w:cs="Times New Roman"/>
-          <w:i/>
-          <w:iCs/>
-        </w:rPr>
-        <w:t>Encoding</w:t>
-      </w:r>
-      <w:proofErr w:type="spellEnd"/>
-      <w:r>
-        <w:rPr>
-          <w:rFonts w:ascii="Times New Roman" w:hAnsi="Times New Roman" w:cs="Times New Roman"/>
-        </w:rPr>
-        <w:t>.</w:t>
-      </w:r>
-    </w:p>
-    <w:p>
-      <w:pPr>
-        <w:pStyle w:val="Standard"/>
-        <w:jc w:val="both"/>
-        <w:rPr>
-          <w:rFonts w:ascii="Times New Roman" w:hAnsi="Times New Roman" w:cs="Times New Roman"/>
-        </w:rPr>
-      </w:pPr>
-    </w:p>
-    <w:p>
-      <w:pPr>
-        <w:pStyle w:val="Standard"/>
-        <w:jc w:val="both"/>
-        <w:rPr>
-          <w:rFonts w:ascii="Times New Roman" w:hAnsi="Times New Roman" w:cs="Times New Roman"/>
-          <w:b/>
-          <w:bCs/>
-          <w:sz w:val="28"/>
-          <w:szCs w:val="28"/>
-        </w:rPr>
-      </w:pPr>
-      <w:r>
-        <w:rPr>
-          <w:rFonts w:ascii="Times New Roman" w:hAnsi="Times New Roman" w:cs="Times New Roman"/>
-        </w:rPr>
-        <w:tab/>
-      </w:r>
-      <w:r>
-        <w:rPr>
-          <w:rFonts w:ascii="Times New Roman" w:hAnsi="Times New Roman" w:cs="Times New Roman"/>
-          <w:b/>
-          <w:bCs/>
-          <w:sz w:val="28"/>
-          <w:szCs w:val="28"/>
-        </w:rPr>
-        <w:t>2.2 Etapa 2</w:t>
-      </w:r>
-    </w:p>
-    <w:p>
-      <w:pPr>
-        <w:pStyle w:val="Standard"/>
-        <w:jc w:val="both"/>
-        <w:rPr>
-          <w:rFonts w:ascii="Times New Roman" w:hAnsi="Times New Roman" w:cs="Times New Roman"/>
-        </w:rPr>
-      </w:pPr>
-    </w:p>
-    <w:p>
-      <w:pPr>
-        <w:pStyle w:val="Standard"/>
-        <w:jc w:val="both"/>
-        <w:rPr>
-          <w:rFonts w:ascii="Times New Roman" w:hAnsi="Times New Roman" w:cs="Times New Roman"/>
-        </w:rPr>
-      </w:pPr>
-      <w:r>
-        <w:rPr>
-          <w:rFonts w:ascii="Times New Roman" w:hAnsi="Times New Roman" w:cs="Times New Roman"/>
-        </w:rPr>
-        <w:tab/>
-        <w:t>Nesta etapa, foi feito um aprimoramento do que já havia sido feito na anterior. Para a coluna título, foi feito um mapeamento, atribuindo valores mais generalista para cada um. Para relações, também foram criadas 4 classes: 0 para nenhum, 1 para um, 2 para dois e 3 para três ou mais passageiros relacionados.</w:t>
-      </w:r>
-    </w:p>
-    <w:p>
-      <w:pPr>
-        <w:pStyle w:val="Standard"/>
-        <w:jc w:val="both"/>
-        <w:rPr>
-          <w:rFonts w:ascii="Times New Roman" w:hAnsi="Times New Roman" w:cs="Times New Roman"/>
-        </w:rPr>
-      </w:pPr>
-      <w:r>
-        <w:rPr>
-          <w:rFonts w:ascii="Times New Roman" w:hAnsi="Times New Roman" w:cs="Times New Roman"/>
-        </w:rPr>
-        <w:tab/>
-        <w:t xml:space="preserve">Já no </w:t>
-      </w:r>
-      <w:r>
-        <w:rPr>
-          <w:rFonts w:ascii="Times New Roman" w:hAnsi="Times New Roman" w:cs="Times New Roman"/>
-          <w:i/>
-          <w:iCs/>
-        </w:rPr>
-        <w:t>pipeline</w:t>
-      </w:r>
-      <w:r>
-        <w:rPr>
-          <w:rFonts w:ascii="Times New Roman" w:hAnsi="Times New Roman" w:cs="Times New Roman"/>
-        </w:rPr>
-        <w:t xml:space="preserve">, também foi inclusa uma técnica de </w:t>
-      </w:r>
-      <w:proofErr w:type="spellStart"/>
-      <w:r>
-        <w:rPr>
-          <w:rFonts w:ascii="Times New Roman" w:hAnsi="Times New Roman" w:cs="Times New Roman"/>
-          <w:i/>
-          <w:iCs/>
-        </w:rPr>
-        <w:t>scaling</w:t>
-      </w:r>
-      <w:proofErr w:type="spellEnd"/>
-      <w:r>
-        <w:rPr>
-          <w:rFonts w:ascii="Times New Roman" w:hAnsi="Times New Roman" w:cs="Times New Roman"/>
-        </w:rPr>
-        <w:t xml:space="preserve"> para valores numéricos, permitindo que valores em escalas diferentes possam ser melhor interpretados pelos </w:t>
-      </w:r>
-      <w:r>
-        <w:rPr>
-          <w:rFonts w:ascii="Times New Roman" w:hAnsi="Times New Roman" w:cs="Times New Roman"/>
-        </w:rPr>
-        <w:t>modelos</w:t>
-      </w:r>
-      <w:r>
-        <w:rPr>
-          <w:rFonts w:ascii="Times New Roman" w:hAnsi="Times New Roman" w:cs="Times New Roman"/>
-        </w:rPr>
-        <w:t>. Além disso, a coluna de relações também foi considerada como sendo categórica.</w:t>
-      </w:r>
-    </w:p>
-    <w:p>
-      <w:pPr>
-        <w:pStyle w:val="Standard"/>
-        <w:jc w:val="both"/>
-        <w:rPr>
-          <w:rFonts w:ascii="Times New Roman" w:hAnsi="Times New Roman" w:cs="Times New Roman"/>
-        </w:rPr>
-      </w:pPr>
-    </w:p>
-    <w:p>
-      <w:pPr>
-        <w:pStyle w:val="Standard"/>
-        <w:jc w:val="both"/>
-        <w:rPr>
-          <w:rFonts w:ascii="Times New Roman" w:hAnsi="Times New Roman" w:cs="Times New Roman"/>
-          <w:b/>
-          <w:bCs/>
-          <w:sz w:val="28"/>
-          <w:szCs w:val="28"/>
-        </w:rPr>
-      </w:pPr>
-      <w:r>
-        <w:rPr>
-          <w:rFonts w:ascii="Times New Roman" w:hAnsi="Times New Roman" w:cs="Times New Roman"/>
-        </w:rPr>
-        <w:tab/>
-      </w:r>
-      <w:r>
-        <w:rPr>
-          <w:rFonts w:ascii="Times New Roman" w:hAnsi="Times New Roman" w:cs="Times New Roman"/>
-          <w:b/>
-          <w:bCs/>
-          <w:sz w:val="28"/>
-          <w:szCs w:val="28"/>
-        </w:rPr>
-        <w:t>2.3. Etapa 3</w:t>
-      </w:r>
-    </w:p>
-    <w:p>
-      <w:pPr>
-        <w:pStyle w:val="Standard"/>
-        <w:jc w:val="both"/>
-        <w:rPr>
-          <w:rFonts w:ascii="Times New Roman" w:hAnsi="Times New Roman" w:cs="Times New Roman"/>
-        </w:rPr>
-      </w:pPr>
-      <w:r>
-        <w:rPr>
-          <w:rFonts w:ascii="Times New Roman" w:hAnsi="Times New Roman" w:cs="Times New Roman"/>
-        </w:rPr>
-        <w:tab/>
-      </w:r>
-    </w:p>
-    <w:p>
-      <w:pPr>
-        <w:pStyle w:val="Standard"/>
-        <w:jc w:val="both"/>
-        <w:rPr>
-          <w:rFonts w:ascii="Times New Roman" w:hAnsi="Times New Roman" w:cs="Times New Roman"/>
-        </w:rPr>
-      </w:pPr>
-      <w:r>
-        <w:rPr>
-          <w:rFonts w:ascii="Times New Roman" w:hAnsi="Times New Roman" w:cs="Times New Roman"/>
-        </w:rPr>
-        <w:tab/>
-        <w:t xml:space="preserve">Na fase de análise observou-se que o conjunto estava com um certo nível de desbalanceamento entre as classes. Nesta etapa, foi feito um balanceamento utilizando </w:t>
-      </w:r>
-      <w:proofErr w:type="spellStart"/>
-      <w:r>
-        <w:rPr>
-          <w:rFonts w:ascii="Times New Roman" w:hAnsi="Times New Roman" w:cs="Times New Roman"/>
-          <w:i/>
-          <w:iCs/>
-        </w:rPr>
-        <w:t>oversampling</w:t>
-      </w:r>
-      <w:proofErr w:type="spellEnd"/>
-      <w:r>
-        <w:rPr>
-          <w:rFonts w:ascii="Times New Roman" w:hAnsi="Times New Roman" w:cs="Times New Roman"/>
-        </w:rPr>
-        <w:t>, gerando valores randômicos com base nos existentes para equilibrar o número de registros da classe minoritária.</w:t>
-      </w:r>
-    </w:p>
-    <w:p>
-      <w:pPr>
-        <w:pStyle w:val="Standard"/>
-        <w:jc w:val="both"/>
-        <w:rPr>
-          <w:rFonts w:ascii="Times New Roman" w:hAnsi="Times New Roman" w:cs="Times New Roman"/>
-        </w:rPr>
-      </w:pPr>
-      <w:r>
-        <w:rPr>
-          <w:rFonts w:ascii="Times New Roman" w:hAnsi="Times New Roman" w:cs="Times New Roman"/>
-        </w:rPr>
-        <w:tab/>
-      </w:r>
-    </w:p>
-    <w:p>
-      <w:pPr>
-        <w:pStyle w:val="Standard"/>
-        <w:jc w:val="both"/>
-        <w:rPr>
-          <w:rFonts w:ascii="Times New Roman" w:hAnsi="Times New Roman" w:cs="Times New Roman"/>
-          <w:b/>
-          <w:bCs/>
-          <w:sz w:val="28"/>
-          <w:szCs w:val="28"/>
-        </w:rPr>
-      </w:pPr>
-      <w:r>
-        <w:rPr>
-          <w:rFonts w:ascii="Times New Roman" w:hAnsi="Times New Roman" w:cs="Times New Roman"/>
-        </w:rPr>
-        <w:tab/>
-      </w:r>
-      <w:r>
-        <w:rPr>
-          <w:rFonts w:ascii="Times New Roman" w:hAnsi="Times New Roman" w:cs="Times New Roman"/>
-          <w:b/>
-          <w:bCs/>
-          <w:sz w:val="28"/>
-          <w:szCs w:val="28"/>
-        </w:rPr>
-        <w:t>3. Criação dos modelos</w:t>
-      </w:r>
-    </w:p>
-    <w:p>
-      <w:pPr>
-        <w:pStyle w:val="Standard"/>
-        <w:jc w:val="both"/>
-        <w:rPr>
-          <w:rFonts w:ascii="Times New Roman" w:hAnsi="Times New Roman" w:cs="Times New Roman"/>
-        </w:rPr>
-      </w:pPr>
-    </w:p>
-    <w:p>
-      <w:pPr>
-        <w:pStyle w:val="Standard"/>
-        <w:jc w:val="both"/>
-        <w:rPr>
-          <w:rFonts w:ascii="Times New Roman" w:hAnsi="Times New Roman" w:cs="Times New Roman"/>
-        </w:rPr>
-      </w:pPr>
-      <w:r>
-        <w:rPr>
-          <w:rFonts w:ascii="Times New Roman" w:hAnsi="Times New Roman" w:cs="Times New Roman"/>
-        </w:rPr>
-        <w:tab/>
-        <w:t xml:space="preserve">Para previsão dos valores, foram utilizados os modelos: </w:t>
-      </w:r>
-      <w:proofErr w:type="spellStart"/>
-      <w:r>
-        <w:rPr>
-          <w:rFonts w:ascii="Times New Roman" w:hAnsi="Times New Roman" w:cs="Times New Roman"/>
-          <w:i/>
-          <w:iCs/>
-        </w:rPr>
-        <w:t>Decision</w:t>
-      </w:r>
-      <w:proofErr w:type="spellEnd"/>
-      <w:r>
-        <w:rPr>
-          <w:rFonts w:ascii="Times New Roman" w:hAnsi="Times New Roman" w:cs="Times New Roman"/>
-          <w:i/>
-          <w:iCs/>
-        </w:rPr>
-        <w:t xml:space="preserve"> </w:t>
-      </w:r>
-      <w:proofErr w:type="spellStart"/>
-      <w:r>
-        <w:rPr>
-          <w:rFonts w:ascii="Times New Roman" w:hAnsi="Times New Roman" w:cs="Times New Roman"/>
-          <w:i/>
-          <w:iCs/>
-        </w:rPr>
-        <w:t>Tree</w:t>
-      </w:r>
-      <w:proofErr w:type="spellEnd"/>
-      <w:r>
-        <w:rPr>
-          <w:rFonts w:ascii="Times New Roman" w:hAnsi="Times New Roman" w:cs="Times New Roman"/>
-          <w:i/>
-          <w:iCs/>
-        </w:rPr>
-        <w:t xml:space="preserve">, </w:t>
-      </w:r>
-      <w:proofErr w:type="spellStart"/>
-      <w:r>
-        <w:rPr>
-          <w:rFonts w:ascii="Times New Roman" w:hAnsi="Times New Roman" w:cs="Times New Roman"/>
-          <w:i/>
-          <w:iCs/>
-        </w:rPr>
-        <w:t>Random</w:t>
-      </w:r>
-      <w:proofErr w:type="spellEnd"/>
-      <w:r>
-        <w:rPr>
-          <w:rFonts w:ascii="Times New Roman" w:hAnsi="Times New Roman" w:cs="Times New Roman"/>
-          <w:i/>
-          <w:iCs/>
-        </w:rPr>
-        <w:t xml:space="preserve"> Forest, </w:t>
-      </w:r>
-      <w:proofErr w:type="spellStart"/>
-      <w:r>
-        <w:rPr>
-          <w:rFonts w:ascii="Times New Roman" w:hAnsi="Times New Roman" w:cs="Times New Roman"/>
-          <w:i/>
-          <w:iCs/>
-        </w:rPr>
-        <w:t>Naive</w:t>
-      </w:r>
-      <w:proofErr w:type="spellEnd"/>
-      <w:r>
-        <w:rPr>
-          <w:rFonts w:ascii="Times New Roman" w:hAnsi="Times New Roman" w:cs="Times New Roman"/>
-          <w:i/>
-          <w:iCs/>
-        </w:rPr>
-        <w:t xml:space="preserve"> </w:t>
-      </w:r>
-      <w:proofErr w:type="spellStart"/>
-      <w:r>
-        <w:rPr>
-          <w:rFonts w:ascii="Times New Roman" w:hAnsi="Times New Roman" w:cs="Times New Roman"/>
-          <w:i/>
-          <w:iCs/>
-        </w:rPr>
-        <w:t>Bayes</w:t>
-      </w:r>
-      <w:proofErr w:type="spellEnd"/>
-      <w:r>
-        <w:rPr>
-          <w:rFonts w:ascii="Times New Roman" w:hAnsi="Times New Roman" w:cs="Times New Roman"/>
-        </w:rPr>
-        <w:t xml:space="preserve"> e </w:t>
-      </w:r>
-      <w:proofErr w:type="spellStart"/>
-      <w:r>
-        <w:rPr>
-          <w:rFonts w:ascii="Times New Roman" w:hAnsi="Times New Roman" w:cs="Times New Roman"/>
-          <w:i/>
-          <w:iCs/>
-        </w:rPr>
-        <w:t>Support</w:t>
-      </w:r>
-      <w:proofErr w:type="spellEnd"/>
-      <w:r>
-        <w:rPr>
-          <w:rFonts w:ascii="Times New Roman" w:hAnsi="Times New Roman" w:cs="Times New Roman"/>
-          <w:i/>
-          <w:iCs/>
-        </w:rPr>
-        <w:t xml:space="preserve"> Vector </w:t>
-      </w:r>
-      <w:proofErr w:type="spellStart"/>
-      <w:r>
-        <w:rPr>
-          <w:rFonts w:ascii="Times New Roman" w:hAnsi="Times New Roman" w:cs="Times New Roman"/>
-          <w:i/>
-          <w:iCs/>
-        </w:rPr>
-        <w:t>Machines</w:t>
-      </w:r>
-      <w:proofErr w:type="spellEnd"/>
-      <w:r>
-        <w:rPr>
-          <w:rFonts w:ascii="Times New Roman" w:hAnsi="Times New Roman" w:cs="Times New Roman"/>
-        </w:rPr>
-        <w:t xml:space="preserve">. Para cada modelo foi criado um </w:t>
-      </w:r>
-      <w:r>
-        <w:rPr>
-          <w:rFonts w:ascii="Times New Roman" w:hAnsi="Times New Roman" w:cs="Times New Roman"/>
-          <w:i/>
-          <w:iCs/>
-        </w:rPr>
-        <w:t>pipeline</w:t>
-      </w:r>
-      <w:r>
-        <w:rPr>
-          <w:rFonts w:ascii="Times New Roman" w:hAnsi="Times New Roman" w:cs="Times New Roman"/>
-        </w:rPr>
-        <w:t xml:space="preserve"> que combinado ao que foi desenvolvido nas etapas de </w:t>
-      </w:r>
-      <w:proofErr w:type="spellStart"/>
-      <w:r>
-        <w:rPr>
-          <w:rFonts w:ascii="Times New Roman" w:hAnsi="Times New Roman" w:cs="Times New Roman"/>
-        </w:rPr>
-        <w:t>Feature</w:t>
-      </w:r>
-      <w:proofErr w:type="spellEnd"/>
-      <w:r>
-        <w:rPr>
-          <w:rFonts w:ascii="Times New Roman" w:hAnsi="Times New Roman" w:cs="Times New Roman"/>
-        </w:rPr>
-        <w:t xml:space="preserve"> </w:t>
-      </w:r>
-      <w:proofErr w:type="spellStart"/>
-      <w:r>
-        <w:rPr>
-          <w:rFonts w:ascii="Times New Roman" w:hAnsi="Times New Roman" w:cs="Times New Roman"/>
-        </w:rPr>
-        <w:t>Engineering</w:t>
-      </w:r>
-      <w:proofErr w:type="spellEnd"/>
-      <w:r>
-        <w:rPr>
-          <w:rFonts w:ascii="Times New Roman" w:hAnsi="Times New Roman" w:cs="Times New Roman"/>
-        </w:rPr>
-        <w:t>. Para validação, foi utilizado o método de validação cruzada com cv = 5 e acurácia média como métrica de avaliação de desempenho, os resultados de validação para cara modelo em cada etapa estão na tabela abaixo.</w:t>
+        <w:t xml:space="preserve"> combinado ao que foi desenvolvido nas etapas de Feature Engineering. Para validação, foi utilizado o método de validação cruzada com cv = 5 e acurácia média como métrica de avaliação de desempenho</w:t>
+      </w:r>
+      <w:r>
+        <w:rPr>
+          <w:rFonts w:ascii="Times New Roman" w:hAnsi="Times New Roman" w:cs="Times New Roman"/>
+        </w:rPr>
+        <w:t>. O</w:t>
+      </w:r>
+      <w:r>
+        <w:rPr>
+          <w:rFonts w:ascii="Times New Roman" w:hAnsi="Times New Roman" w:cs="Times New Roman"/>
+        </w:rPr>
+        <w:t>s resultados de validação para ca</w:t>
+      </w:r>
+      <w:r>
+        <w:rPr>
+          <w:rFonts w:ascii="Times New Roman" w:hAnsi="Times New Roman" w:cs="Times New Roman"/>
+        </w:rPr>
+        <w:t>d</w:t>
+      </w:r>
+      <w:r>
+        <w:rPr>
+          <w:rFonts w:ascii="Times New Roman" w:hAnsi="Times New Roman" w:cs="Times New Roman"/>
+        </w:rPr>
+        <w:t>a modelo em cada etapa estão na tabela abaixo.</w:t>
       </w:r>
     </w:p>
     <w:p>
@@ -2749,7 +2626,6 @@
                 <w:color w:val="000000"/>
               </w:rPr>
             </w:pPr>
-            <w:proofErr w:type="spellStart"/>
             <w:r>
               <w:rPr>
                 <w:rFonts w:ascii="Times New Roman" w:hAnsi="Times New Roman" w:cs="Times New Roman"/>
@@ -2757,29 +2633,8 @@
                 <w:bCs/>
                 <w:color w:val="000000"/>
               </w:rPr>
-              <w:t>Decision</w:t>
+              <w:t>Decision Tree</w:t>
             </w:r>
-            <w:proofErr w:type="spellEnd"/>
-            <w:r>
-              <w:rPr>
-                <w:rFonts w:ascii="Times New Roman" w:hAnsi="Times New Roman" w:cs="Times New Roman"/>
-                <w:b/>
-                <w:bCs/>
-                <w:color w:val="000000"/>
-              </w:rPr>
-              <w:t xml:space="preserve"> </w:t>
-            </w:r>
-            <w:proofErr w:type="spellStart"/>
-            <w:r>
-              <w:rPr>
-                <w:rFonts w:ascii="Times New Roman" w:hAnsi="Times New Roman" w:cs="Times New Roman"/>
-                <w:b/>
-                <w:bCs/>
-                <w:color w:val="000000"/>
-              </w:rPr>
-              <w:t>Tree</w:t>
-            </w:r>
-            <w:proofErr w:type="spellEnd"/>
           </w:p>
         </w:tc>
         <w:tc>
@@ -2913,7 +2768,6 @@
                 <w:color w:val="000000"/>
               </w:rPr>
             </w:pPr>
-            <w:proofErr w:type="spellStart"/>
             <w:r>
               <w:rPr>
                 <w:rFonts w:ascii="Times New Roman" w:hAnsi="Times New Roman" w:cs="Times New Roman"/>
@@ -2921,17 +2775,7 @@
                 <w:bCs/>
                 <w:color w:val="000000"/>
               </w:rPr>
-              <w:t>Random</w:t>
-            </w:r>
-            <w:proofErr w:type="spellEnd"/>
-            <w:r>
-              <w:rPr>
-                <w:rFonts w:ascii="Times New Roman" w:hAnsi="Times New Roman" w:cs="Times New Roman"/>
-                <w:b/>
-                <w:bCs/>
-                <w:color w:val="000000"/>
-              </w:rPr>
-              <w:t xml:space="preserve"> Forest</w:t>
+              <w:t>Random Forest</w:t>
             </w:r>
           </w:p>
         </w:tc>
@@ -3066,7 +2910,6 @@
                 <w:color w:val="000000"/>
               </w:rPr>
             </w:pPr>
-            <w:proofErr w:type="spellStart"/>
             <w:r>
               <w:rPr>
                 <w:rFonts w:ascii="Times New Roman" w:hAnsi="Times New Roman" w:cs="Times New Roman"/>
@@ -3074,29 +2917,8 @@
                 <w:bCs/>
                 <w:color w:val="000000"/>
               </w:rPr>
-              <w:t>Naive</w:t>
+              <w:t>Naive Bayes</w:t>
             </w:r>
-            <w:proofErr w:type="spellEnd"/>
-            <w:r>
-              <w:rPr>
-                <w:rFonts w:ascii="Times New Roman" w:hAnsi="Times New Roman" w:cs="Times New Roman"/>
-                <w:b/>
-                <w:bCs/>
-                <w:color w:val="000000"/>
-              </w:rPr>
-              <w:t xml:space="preserve"> </w:t>
-            </w:r>
-            <w:proofErr w:type="spellStart"/>
-            <w:r>
-              <w:rPr>
-                <w:rFonts w:ascii="Times New Roman" w:hAnsi="Times New Roman" w:cs="Times New Roman"/>
-                <w:b/>
-                <w:bCs/>
-                <w:color w:val="000000"/>
-              </w:rPr>
-              <w:t>Bayes</w:t>
-            </w:r>
-            <w:proofErr w:type="spellEnd"/>
           </w:p>
         </w:tc>
         <w:tc>
@@ -3230,7 +3052,6 @@
                 <w:color w:val="000000"/>
               </w:rPr>
             </w:pPr>
-            <w:proofErr w:type="spellStart"/>
             <w:r>
               <w:rPr>
                 <w:rFonts w:ascii="Times New Roman" w:hAnsi="Times New Roman" w:cs="Times New Roman"/>
@@ -3238,29 +3059,8 @@
                 <w:bCs/>
                 <w:color w:val="000000"/>
               </w:rPr>
-              <w:t>Support</w:t>
+              <w:t>Support Vector Machines</w:t>
             </w:r>
-            <w:proofErr w:type="spellEnd"/>
-            <w:r>
-              <w:rPr>
-                <w:rFonts w:ascii="Times New Roman" w:hAnsi="Times New Roman" w:cs="Times New Roman"/>
-                <w:b/>
-                <w:bCs/>
-                <w:color w:val="000000"/>
-              </w:rPr>
-              <w:t xml:space="preserve"> Vector </w:t>
-            </w:r>
-            <w:proofErr w:type="spellStart"/>
-            <w:r>
-              <w:rPr>
-                <w:rFonts w:ascii="Times New Roman" w:hAnsi="Times New Roman" w:cs="Times New Roman"/>
-                <w:b/>
-                <w:bCs/>
-                <w:color w:val="000000"/>
-              </w:rPr>
-              <w:t>Machines</w:t>
-            </w:r>
-            <w:proofErr w:type="spellEnd"/>
           </w:p>
         </w:tc>
         <w:tc>
@@ -3389,7 +3189,6 @@
         <w:tab/>
         <w:t xml:space="preserve">Pelos valores, percebemos que na Etapa 1 todos se saíram muito bem, com exceção do SVM. Porém, na Etapa 2, enquanto os outros se mantiveram ou melhoraram apenas um pouco, o SVM obteve um ganho representativo. Isso ocorreu, possivelmente, pelo processo de </w:t>
       </w:r>
-      <w:proofErr w:type="spellStart"/>
       <w:r>
         <w:rPr>
           <w:rFonts w:ascii="Times New Roman" w:hAnsi="Times New Roman" w:cs="Times New Roman"/>
@@ -3398,7 +3197,6 @@
         </w:rPr>
         <w:t>scaling</w:t>
       </w:r>
-      <w:proofErr w:type="spellEnd"/>
       <w:r>
         <w:rPr>
           <w:rFonts w:ascii="Times New Roman" w:hAnsi="Times New Roman" w:cs="Times New Roman"/>
@@ -3415,20 +3213,440 @@
         <w:rPr>
           <w:rFonts w:ascii="Times New Roman" w:hAnsi="Times New Roman" w:cs="Times New Roman"/>
         </w:rPr>
-        <w:t xml:space="preserve">, o modelo faz o uso de hiperplanos que levam em conta a distância dos atributos, diminuindo e padronizando as escalar permite que ele identifique melhor padrões. Já para a Etapa 3 o destaque fica </w:t>
+        <w:t>, o modelo faz o uso de hiperplanos que levam em conta a distância dos atributos,</w:t>
+      </w:r>
+      <w:r>
+        <w:rPr>
+          <w:rFonts w:ascii="Times New Roman" w:hAnsi="Times New Roman" w:cs="Times New Roman"/>
+        </w:rPr>
+        <w:t xml:space="preserve"> e, portanto,</w:t>
+      </w:r>
+      <w:r>
+        <w:rPr>
+          <w:rFonts w:ascii="Times New Roman" w:hAnsi="Times New Roman" w:cs="Times New Roman"/>
+        </w:rPr>
+        <w:t xml:space="preserve"> </w:t>
+      </w:r>
+      <w:r>
+        <w:rPr>
+          <w:rFonts w:ascii="Times New Roman" w:hAnsi="Times New Roman" w:cs="Times New Roman"/>
+        </w:rPr>
+        <w:t xml:space="preserve">o </w:t>
       </w:r>
       <w:r>
         <w:rPr>
           <w:rFonts w:ascii="Times New Roman" w:hAnsi="Times New Roman" w:cs="Times New Roman"/>
         </w:rPr>
         <w:lastRenderedPageBreak/>
-        <w:t>para os modelos baseados em árvores, que aparentemente se comportam melhor com conjunto mais balanceados.</w:t>
-      </w:r>
+        <w:t xml:space="preserve">processo de </w:t>
+      </w:r>
+      <w:r>
+        <w:rPr>
+          <w:rFonts w:ascii="Times New Roman" w:hAnsi="Times New Roman" w:cs="Times New Roman"/>
+        </w:rPr>
+        <w:t>diminui</w:t>
+      </w:r>
+      <w:r>
+        <w:rPr>
+          <w:rFonts w:ascii="Times New Roman" w:hAnsi="Times New Roman" w:cs="Times New Roman"/>
+        </w:rPr>
+        <w:t>r</w:t>
+      </w:r>
+      <w:r>
+        <w:rPr>
+          <w:rFonts w:ascii="Times New Roman" w:hAnsi="Times New Roman" w:cs="Times New Roman"/>
+        </w:rPr>
+        <w:t xml:space="preserve"> e padroniza</w:t>
+      </w:r>
+      <w:r>
+        <w:rPr>
+          <w:rFonts w:ascii="Times New Roman" w:hAnsi="Times New Roman" w:cs="Times New Roman"/>
+        </w:rPr>
+        <w:t>r</w:t>
+      </w:r>
+      <w:r>
+        <w:rPr>
+          <w:rFonts w:ascii="Times New Roman" w:hAnsi="Times New Roman" w:cs="Times New Roman"/>
+        </w:rPr>
+        <w:t xml:space="preserve"> as escala</w:t>
+      </w:r>
+      <w:r>
+        <w:rPr>
+          <w:rFonts w:ascii="Times New Roman" w:hAnsi="Times New Roman" w:cs="Times New Roman"/>
+        </w:rPr>
+        <w:t>s</w:t>
+      </w:r>
+      <w:r>
+        <w:rPr>
+          <w:rFonts w:ascii="Times New Roman" w:hAnsi="Times New Roman" w:cs="Times New Roman"/>
+        </w:rPr>
+        <w:t xml:space="preserve"> permite que ele identifique melhor </w:t>
+      </w:r>
+      <w:r>
+        <w:rPr>
+          <w:rFonts w:ascii="Times New Roman" w:hAnsi="Times New Roman" w:cs="Times New Roman"/>
+        </w:rPr>
+        <w:t xml:space="preserve">os </w:t>
+      </w:r>
+      <w:r>
+        <w:rPr>
+          <w:rFonts w:ascii="Times New Roman" w:hAnsi="Times New Roman" w:cs="Times New Roman"/>
+        </w:rPr>
+        <w:t>padrões. Já para a Etapa 3 o destaque fica para os modelos baseados em árvores, que aparentemente se comportam melhor com conjunto mais balanceados.</w:t>
+      </w:r>
+    </w:p>
+    <w:p>
+      <w:pPr>
+        <w:pStyle w:val="Standard"/>
+        <w:jc w:val="both"/>
+        <w:rPr>
+          <w:rFonts w:ascii="Times New Roman" w:hAnsi="Times New Roman" w:cs="Times New Roman"/>
+        </w:rPr>
+      </w:pPr>
+    </w:p>
+    <w:p>
+      <w:pPr>
+        <w:pStyle w:val="Standard"/>
+        <w:jc w:val="both"/>
+        <w:rPr>
+          <w:rFonts w:ascii="Times New Roman" w:hAnsi="Times New Roman" w:cs="Times New Roman"/>
+          <w:b/>
+          <w:bCs/>
+          <w:sz w:val="28"/>
+          <w:szCs w:val="28"/>
+        </w:rPr>
+      </w:pPr>
       <w:r>
         <w:rPr>
           <w:rFonts w:ascii="Times New Roman" w:hAnsi="Times New Roman" w:cs="Times New Roman"/>
         </w:rPr>
         <w:tab/>
+      </w:r>
+      <w:r>
+        <w:rPr>
+          <w:rFonts w:ascii="Times New Roman" w:hAnsi="Times New Roman" w:cs="Times New Roman"/>
+          <w:b/>
+          <w:bCs/>
+          <w:sz w:val="28"/>
+          <w:szCs w:val="28"/>
+        </w:rPr>
+        <w:t>4. Submissão das previsões</w:t>
+      </w:r>
+    </w:p>
+    <w:p>
+      <w:pPr>
+        <w:pStyle w:val="Standard"/>
+        <w:jc w:val="both"/>
+        <w:rPr>
+          <w:rFonts w:ascii="Times New Roman" w:hAnsi="Times New Roman" w:cs="Times New Roman"/>
+        </w:rPr>
+      </w:pPr>
+    </w:p>
+    <w:p>
+      <w:pPr>
+        <w:pStyle w:val="Standard"/>
+        <w:jc w:val="both"/>
+        <w:rPr>
+          <w:rFonts w:ascii="Times New Roman" w:hAnsi="Times New Roman" w:cs="Times New Roman"/>
+        </w:rPr>
+      </w:pPr>
+      <w:r>
+        <w:rPr>
+          <w:rFonts w:ascii="Times New Roman" w:hAnsi="Times New Roman" w:cs="Times New Roman"/>
+        </w:rPr>
+        <w:tab/>
+        <w:t xml:space="preserve">Juntamente com os dados de treino, foram disponibilizados também dados de teste, que são o que de fato servem para avaliar a eficiência das previsões dos modelos. Na Etapa 1, foi escolhido o modelo de </w:t>
+      </w:r>
+      <w:r>
+        <w:rPr>
+          <w:rFonts w:ascii="Times New Roman" w:hAnsi="Times New Roman" w:cs="Times New Roman"/>
+          <w:i/>
+          <w:iCs/>
+        </w:rPr>
+        <w:t>Random Forest</w:t>
+      </w:r>
+      <w:r>
+        <w:rPr>
+          <w:rFonts w:ascii="Times New Roman" w:hAnsi="Times New Roman" w:cs="Times New Roman"/>
+        </w:rPr>
+        <w:t xml:space="preserve"> para gerar as previsões, já que obteve a maior acurácia na validação. Como resultado, obteve-se 75.119% de acerto das previsões.</w:t>
+      </w:r>
+    </w:p>
+    <w:p>
+      <w:pPr>
+        <w:pStyle w:val="Standard"/>
+        <w:jc w:val="both"/>
+        <w:rPr>
+          <w:rFonts w:ascii="Times New Roman" w:hAnsi="Times New Roman" w:cs="Times New Roman"/>
+        </w:rPr>
+      </w:pPr>
+      <w:r>
+        <w:rPr>
+          <w:rFonts w:ascii="Times New Roman" w:hAnsi="Times New Roman" w:cs="Times New Roman"/>
+        </w:rPr>
+        <w:tab/>
+        <w:t xml:space="preserve">Com a melhora dos modelos na Etapa 2, desta vez foram utilizadas as previsões geradas com o modelo de SVM, atingindo acurácia de 76.076%. Na Etapa 3, porém, apesar do modelo de </w:t>
+      </w:r>
+      <w:r>
+        <w:rPr>
+          <w:rFonts w:ascii="Times New Roman" w:hAnsi="Times New Roman" w:cs="Times New Roman"/>
+          <w:i/>
+          <w:iCs/>
+        </w:rPr>
+        <w:t>Random Forest</w:t>
+      </w:r>
+      <w:r>
+        <w:rPr>
+          <w:rFonts w:ascii="Times New Roman" w:hAnsi="Times New Roman" w:cs="Times New Roman"/>
+        </w:rPr>
+        <w:t xml:space="preserve"> atingir uma acurácia de 87% na validação, na submissão esse valor foi de 74.162%.</w:t>
+      </w:r>
+    </w:p>
+    <w:p>
+      <w:pPr>
+        <w:pStyle w:val="Standard"/>
+        <w:jc w:val="both"/>
+        <w:rPr>
+          <w:rFonts w:ascii="Times New Roman" w:hAnsi="Times New Roman" w:cs="Times New Roman"/>
+        </w:rPr>
+      </w:pPr>
+    </w:p>
+    <w:p>
+      <w:pPr>
+        <w:pStyle w:val="Standard"/>
+        <w:jc w:val="both"/>
+        <w:rPr>
+          <w:rFonts w:ascii="Times New Roman" w:hAnsi="Times New Roman" w:cs="Times New Roman"/>
+          <w:b/>
+          <w:bCs/>
+          <w:sz w:val="28"/>
+          <w:szCs w:val="28"/>
+        </w:rPr>
+      </w:pPr>
+      <w:r>
+        <w:rPr>
+          <w:rFonts w:ascii="Times New Roman" w:hAnsi="Times New Roman" w:cs="Times New Roman"/>
+        </w:rPr>
+        <w:tab/>
+      </w:r>
+      <w:r>
+        <w:rPr>
+          <w:rFonts w:ascii="Times New Roman" w:hAnsi="Times New Roman" w:cs="Times New Roman"/>
+          <w:b/>
+          <w:bCs/>
+          <w:sz w:val="28"/>
+          <w:szCs w:val="28"/>
+        </w:rPr>
+        <w:t>5. Conclusões</w:t>
+      </w:r>
+    </w:p>
+    <w:p>
+      <w:pPr>
+        <w:pStyle w:val="Standard"/>
+        <w:jc w:val="both"/>
+        <w:rPr>
+          <w:rFonts w:ascii="Times New Roman" w:hAnsi="Times New Roman" w:cs="Times New Roman"/>
+          <w:sz w:val="28"/>
+          <w:szCs w:val="28"/>
+        </w:rPr>
+      </w:pPr>
+    </w:p>
+    <w:p>
+      <w:pPr>
+        <w:pStyle w:val="Standard"/>
+        <w:jc w:val="both"/>
+        <w:rPr>
+          <w:rFonts w:ascii="Times New Roman" w:hAnsi="Times New Roman" w:cs="Times New Roman"/>
+        </w:rPr>
+      </w:pPr>
+      <w:r>
+        <w:rPr>
+          <w:rFonts w:ascii="Times New Roman" w:hAnsi="Times New Roman" w:cs="Times New Roman"/>
+          <w:sz w:val="28"/>
+          <w:szCs w:val="28"/>
+        </w:rPr>
+        <w:tab/>
+      </w:r>
+      <w:r>
+        <w:rPr>
+          <w:rFonts w:ascii="Times New Roman" w:hAnsi="Times New Roman" w:cs="Times New Roman"/>
+        </w:rPr>
+        <w:t xml:space="preserve">Ao longo do processo, o principal objetivo era colocar em prática algumas das lições aprendidas nos cursos disponibilizadas pelo próprio </w:t>
+      </w:r>
+      <w:r>
+        <w:rPr>
+          <w:rFonts w:ascii="Times New Roman" w:hAnsi="Times New Roman" w:cs="Times New Roman"/>
+          <w:i/>
+          <w:iCs/>
+        </w:rPr>
+        <w:t>Kaggle</w:t>
+      </w:r>
+      <w:r>
+        <w:rPr>
+          <w:rFonts w:ascii="Times New Roman" w:hAnsi="Times New Roman" w:cs="Times New Roman"/>
+        </w:rPr>
+        <w:t xml:space="preserve">, envolvendo análise básica de dados a partir de visualização gráfica e manipulação com pandas, bem como desenvolver novas </w:t>
+      </w:r>
+      <w:r>
+        <w:rPr>
+          <w:rFonts w:ascii="Times New Roman" w:hAnsi="Times New Roman" w:cs="Times New Roman"/>
+          <w:i/>
+          <w:iCs/>
+        </w:rPr>
+        <w:t>features</w:t>
+      </w:r>
+      <w:r>
+        <w:rPr>
+          <w:rFonts w:ascii="Times New Roman" w:hAnsi="Times New Roman" w:cs="Times New Roman"/>
+        </w:rPr>
+        <w:t xml:space="preserve"> e criar modelos com </w:t>
+      </w:r>
+      <w:r>
+        <w:rPr>
+          <w:rFonts w:ascii="Times New Roman" w:hAnsi="Times New Roman" w:cs="Times New Roman"/>
+          <w:i/>
+          <w:iCs/>
+        </w:rPr>
+        <w:t>pipeline</w:t>
+      </w:r>
+      <w:r>
+        <w:rPr>
+          <w:rFonts w:ascii="Times New Roman" w:hAnsi="Times New Roman" w:cs="Times New Roman"/>
+        </w:rPr>
+        <w:t xml:space="preserve"> de </w:t>
+      </w:r>
+      <w:r>
+        <w:rPr>
+          <w:rFonts w:ascii="Times New Roman" w:hAnsi="Times New Roman" w:cs="Times New Roman"/>
+        </w:rPr>
+        <w:t xml:space="preserve">processamento </w:t>
+      </w:r>
+      <w:r>
+        <w:rPr>
+          <w:rFonts w:ascii="Times New Roman" w:hAnsi="Times New Roman" w:cs="Times New Roman"/>
+        </w:rPr>
+        <w:t>dados.</w:t>
+      </w:r>
+    </w:p>
+    <w:p>
+      <w:pPr>
+        <w:pStyle w:val="Standard"/>
+        <w:jc w:val="both"/>
+        <w:rPr>
+          <w:rFonts w:ascii="Times New Roman" w:hAnsi="Times New Roman" w:cs="Times New Roman"/>
+        </w:rPr>
+      </w:pPr>
+      <w:r>
+        <w:rPr>
+          <w:rFonts w:ascii="Times New Roman" w:hAnsi="Times New Roman" w:cs="Times New Roman"/>
+        </w:rPr>
+        <w:tab/>
+        <w:t>No geral, os dados estavam bem organizados, o que exige menos de quem está participando no que diz respeito à limpeza e estruturação, o que já havia sido dito, já que se trata de uma competição inicial.</w:t>
+      </w:r>
+    </w:p>
+    <w:p>
+      <w:pPr>
+        <w:pStyle w:val="Standard"/>
+        <w:jc w:val="both"/>
+        <w:rPr>
+          <w:rFonts w:ascii="Times New Roman" w:hAnsi="Times New Roman" w:cs="Times New Roman"/>
+        </w:rPr>
+      </w:pPr>
+      <w:r>
+        <w:rPr>
+          <w:rFonts w:ascii="Times New Roman" w:hAnsi="Times New Roman" w:cs="Times New Roman"/>
+        </w:rPr>
+        <w:tab/>
+        <w:t xml:space="preserve">Sobre o processo, acredito que foi possível identificar bons </w:t>
+      </w:r>
+      <w:r>
+        <w:rPr>
+          <w:rFonts w:ascii="Times New Roman" w:hAnsi="Times New Roman" w:cs="Times New Roman"/>
+          <w:i/>
+          <w:iCs/>
+        </w:rPr>
+        <w:t>insights</w:t>
+      </w:r>
+      <w:r>
+        <w:rPr>
+          <w:rFonts w:ascii="Times New Roman" w:hAnsi="Times New Roman" w:cs="Times New Roman"/>
+        </w:rPr>
+        <w:t xml:space="preserve"> sobre os dados e resumir bem algumas informações combinando os atributos, mas ainda deve ser possível extrair mais um pouco, utilizando por exemplo os campos </w:t>
+      </w:r>
+      <w:r>
+        <w:rPr>
+          <w:rFonts w:ascii="Times New Roman" w:hAnsi="Times New Roman" w:cs="Times New Roman"/>
+          <w:i/>
+          <w:iCs/>
+        </w:rPr>
+        <w:t>Ticket</w:t>
+      </w:r>
+      <w:r>
+        <w:rPr>
+          <w:rFonts w:ascii="Times New Roman" w:hAnsi="Times New Roman" w:cs="Times New Roman"/>
+        </w:rPr>
+        <w:t xml:space="preserve"> e </w:t>
+      </w:r>
+      <w:r>
+        <w:rPr>
+          <w:rFonts w:ascii="Times New Roman" w:hAnsi="Times New Roman" w:cs="Times New Roman"/>
+          <w:i/>
+          <w:iCs/>
+        </w:rPr>
+        <w:t>Cabin</w:t>
+      </w:r>
+      <w:r>
+        <w:rPr>
+          <w:rFonts w:ascii="Times New Roman" w:hAnsi="Times New Roman" w:cs="Times New Roman"/>
+        </w:rPr>
+        <w:t>.</w:t>
+      </w:r>
+    </w:p>
+    <w:p>
+      <w:pPr>
+        <w:pStyle w:val="Standard"/>
+        <w:jc w:val="both"/>
+        <w:rPr>
+          <w:rFonts w:ascii="Times New Roman" w:hAnsi="Times New Roman" w:cs="Times New Roman"/>
+        </w:rPr>
+      </w:pPr>
+      <w:r>
+        <w:rPr>
+          <w:rFonts w:ascii="Times New Roman" w:hAnsi="Times New Roman" w:cs="Times New Roman"/>
+        </w:rPr>
+        <w:tab/>
+      </w:r>
+      <w:r>
+        <w:rPr>
+          <w:rFonts w:ascii="Times New Roman" w:hAnsi="Times New Roman" w:cs="Times New Roman"/>
+        </w:rPr>
+        <w:t>Em relação aos modelos</w:t>
+      </w:r>
+      <w:r>
+        <w:rPr>
+          <w:rFonts w:ascii="Times New Roman" w:hAnsi="Times New Roman" w:cs="Times New Roman"/>
+        </w:rPr>
+        <w:t>,</w:t>
+      </w:r>
+      <w:r>
+        <w:rPr>
+          <w:rFonts w:ascii="Times New Roman" w:hAnsi="Times New Roman" w:cs="Times New Roman"/>
+        </w:rPr>
+        <w:t xml:space="preserve"> foi interessante ver como cada um se comporta de acordo como os atributos são fornecidos para treinamento e predição, dando destaque ao SVM, que teve uma melhora significativa após o processo de </w:t>
+      </w:r>
+      <w:r>
+        <w:rPr>
+          <w:rFonts w:ascii="Times New Roman" w:hAnsi="Times New Roman" w:cs="Times New Roman"/>
+          <w:i/>
+          <w:iCs/>
+        </w:rPr>
+        <w:t>scaling</w:t>
+      </w:r>
+      <w:r>
+        <w:rPr>
+          <w:rFonts w:ascii="Times New Roman" w:hAnsi="Times New Roman" w:cs="Times New Roman"/>
+        </w:rPr>
+        <w:t xml:space="preserve"> nos dados numéricos. Porém, também se percebe que muitas vezes, apesar da validação apresentar um valor relativamente alto, esse pode não ser o comportamento com dados exclusivamente novos. </w:t>
       </w:r>
     </w:p>
     <w:sectPr>
@@ -3441,7 +3659,7 @@
 </file>
 
 <file path=word/endnotes.xml><?xml version="1.0" encoding="utf-8"?>
-<w:endnotes xmlns:wpc="http://schemas.microsoft.com/office/word/2010/wordprocessingCanvas" xmlns:cx="http://schemas.microsoft.com/office/drawing/2014/chartex" xmlns:cx1="http://schemas.microsoft.com/office/drawing/2015/9/8/chartex" xmlns:cx2="http://schemas.microsoft.com/office/drawing/2015/10/21/chartex" xmlns:cx3="http://schemas.microsoft.com/office/drawing/2016/5/9/chartex" xmlns:cx4="http://schemas.microsoft.com/office/drawing/2016/5/10/chartex" xmlns:cx5="http://schemas.microsoft.com/office/drawing/2016/5/11/chartex" xmlns:cx6="http://schemas.microsoft.com/office/drawing/2016/5/12/chartex" xmlns:cx7="http://schemas.microsoft.com/office/drawing/2016/5/13/chartex" xmlns:cx8="http://schemas.microsoft.com/office/drawing/2016/5/14/chartex" xmlns:mc="http://schemas.openxmlformats.org/markup-compatibility/2006" xmlns:aink="http://schemas.microsoft.com/office/drawing/2016/ink" xmlns:am3d="http://schemas.microsoft.com/office/drawing/2017/model3d" xmlns:o="urn:schemas-microsoft-com:office:office" xmlns:r="http://schemas.openxmlformats.org/officeDocument/2006/relationships" xmlns:m="http://schemas.openxmlformats.org/officeDocument/2006/math" xmlns:v="urn:schemas-microsoft-com:vml" xmlns:wp14="http://schemas.microsoft.com/office/word/2010/wordprocessingDrawing" xmlns:wp="http://schemas.openxmlformats.org/drawingml/2006/wordprocessingDrawing" xmlns:w10="urn:schemas-microsoft-com:office:word" xmlns:w="http://schemas.openxmlformats.org/wordprocessingml/2006/main" xmlns:w14="http://schemas.microsoft.com/office/word/2010/wordml" xmlns:w15="http://schemas.microsoft.com/office/word/2012/wordml" xmlns:w16cex="http://schemas.microsoft.com/office/word/2018/wordml/cex" xmlns:w16cid="http://schemas.microsoft.com/office/word/2016/wordml/cid" xmlns:w16="http://schemas.microsoft.com/office/word/2018/wordml" xmlns:w16se="http://schemas.microsoft.com/office/word/2015/wordml/symex" xmlns:wpg="http://schemas.microsoft.com/office/word/2010/wordprocessingGroup" xmlns:wpi="http://schemas.microsoft.com/office/word/2010/wordprocessingInk" xmlns:wne="http://schemas.microsoft.com/office/word/2006/wordml" xmlns:wps="http://schemas.microsoft.com/office/word/2010/wordprocessingShape" mc:Ignorable="w14 w15 w16se w16cid w16 w16cex wp14">
+<w:endnotes xmlns:wpc="http://schemas.microsoft.com/office/word/2010/wordprocessingCanvas" xmlns:cx="http://schemas.microsoft.com/office/drawing/2014/chartex" xmlns:cx1="http://schemas.microsoft.com/office/drawing/2015/9/8/chartex" xmlns:cx2="http://schemas.microsoft.com/office/drawing/2015/10/21/chartex" xmlns:cx3="http://schemas.microsoft.com/office/drawing/2016/5/9/chartex" xmlns:cx4="http://schemas.microsoft.com/office/drawing/2016/5/10/chartex" xmlns:cx5="http://schemas.microsoft.com/office/drawing/2016/5/11/chartex" xmlns:cx6="http://schemas.microsoft.com/office/drawing/2016/5/12/chartex" xmlns:cx7="http://schemas.microsoft.com/office/drawing/2016/5/13/chartex" xmlns:cx8="http://schemas.microsoft.com/office/drawing/2016/5/14/chartex" xmlns:mc="http://schemas.openxmlformats.org/markup-compatibility/2006" xmlns:aink="http://schemas.microsoft.com/office/drawing/2016/ink" xmlns:am3d="http://schemas.microsoft.com/office/drawing/2017/model3d" xmlns:o="urn:schemas-microsoft-com:office:office" xmlns:r="http://schemas.openxmlformats.org/officeDocument/2006/relationships" xmlns:m="http://schemas.openxmlformats.org/officeDocument/2006/math" xmlns:v="urn:schemas-microsoft-com:vml" xmlns:wp14="http://schemas.microsoft.com/office/word/2010/wordprocessingDrawing" xmlns:wp="http://schemas.openxmlformats.org/drawingml/2006/wordprocessingDrawing" xmlns:w10="urn:schemas-microsoft-com:office:word" xmlns:w="http://schemas.openxmlformats.org/wordprocessingml/2006/main" xmlns:w14="http://schemas.microsoft.com/office/word/2010/wordml" xmlns:w15="http://schemas.microsoft.com/office/word/2012/wordml" xmlns:w16cex="http://schemas.microsoft.com/office/word/2018/wordml/cex" xmlns:w16cid="http://schemas.microsoft.com/office/word/2016/wordml/cid" xmlns:w16="http://schemas.microsoft.com/office/word/2018/wordml" xmlns:w16sdtdh="http://schemas.microsoft.com/office/word/2020/wordml/sdtdatahash" xmlns:w16se="http://schemas.microsoft.com/office/word/2015/wordml/symex" xmlns:wpg="http://schemas.microsoft.com/office/word/2010/wordprocessingGroup" xmlns:wpi="http://schemas.microsoft.com/office/word/2010/wordprocessingInk" xmlns:wne="http://schemas.microsoft.com/office/word/2006/wordml" xmlns:wps="http://schemas.microsoft.com/office/word/2010/wordprocessingShape" mc:Ignorable="w14 w15 w16se w16cid w16 w16cex w16sdtdh wp14">
   <w:endnote w:type="separator" w:id="-1">
     <w:p>
       <w:r>
@@ -3460,7 +3678,7 @@
 </file>
 
 <file path=word/footnotes.xml><?xml version="1.0" encoding="utf-8"?>
-<w:footnotes xmlns:wpc="http://schemas.microsoft.com/office/word/2010/wordprocessingCanvas" xmlns:cx="http://schemas.microsoft.com/office/drawing/2014/chartex" xmlns:cx1="http://schemas.microsoft.com/office/drawing/2015/9/8/chartex" xmlns:cx2="http://schemas.microsoft.com/office/drawing/2015/10/21/chartex" xmlns:cx3="http://schemas.microsoft.com/office/drawing/2016/5/9/chartex" xmlns:cx4="http://schemas.microsoft.com/office/drawing/2016/5/10/chartex" xmlns:cx5="http://schemas.microsoft.com/office/drawing/2016/5/11/chartex" xmlns:cx6="http://schemas.microsoft.com/office/drawing/2016/5/12/chartex" xmlns:cx7="http://schemas.microsoft.com/office/drawing/2016/5/13/chartex" xmlns:cx8="http://schemas.microsoft.com/office/drawing/2016/5/14/chartex" xmlns:mc="http://schemas.openxmlformats.org/markup-compatibility/2006" xmlns:aink="http://schemas.microsoft.com/office/drawing/2016/ink" xmlns:am3d="http://schemas.microsoft.com/office/drawing/2017/model3d" xmlns:o="urn:schemas-microsoft-com:office:office" xmlns:r="http://schemas.openxmlformats.org/officeDocument/2006/relationships" xmlns:m="http://schemas.openxmlformats.org/officeDocument/2006/math" xmlns:v="urn:schemas-microsoft-com:vml" xmlns:wp14="http://schemas.microsoft.com/office/word/2010/wordprocessingDrawing" xmlns:wp="http://schemas.openxmlformats.org/drawingml/2006/wordprocessingDrawing" xmlns:w10="urn:schemas-microsoft-com:office:word" xmlns:w="http://schemas.openxmlformats.org/wordprocessingml/2006/main" xmlns:w14="http://schemas.microsoft.com/office/word/2010/wordml" xmlns:w15="http://schemas.microsoft.com/office/word/2012/wordml" xmlns:w16cex="http://schemas.microsoft.com/office/word/2018/wordml/cex" xmlns:w16cid="http://schemas.microsoft.com/office/word/2016/wordml/cid" xmlns:w16="http://schemas.microsoft.com/office/word/2018/wordml" xmlns:w16se="http://schemas.microsoft.com/office/word/2015/wordml/symex" xmlns:wpg="http://schemas.microsoft.com/office/word/2010/wordprocessingGroup" xmlns:wpi="http://schemas.microsoft.com/office/word/2010/wordprocessingInk" xmlns:wne="http://schemas.microsoft.com/office/word/2006/wordml" xmlns:wps="http://schemas.microsoft.com/office/word/2010/wordprocessingShape" mc:Ignorable="w14 w15 w16se w16cid w16 w16cex wp14">
+<w:footnotes xmlns:wpc="http://schemas.microsoft.com/office/word/2010/wordprocessingCanvas" xmlns:cx="http://schemas.microsoft.com/office/drawing/2014/chartex" xmlns:cx1="http://schemas.microsoft.com/office/drawing/2015/9/8/chartex" xmlns:cx2="http://schemas.microsoft.com/office/drawing/2015/10/21/chartex" xmlns:cx3="http://schemas.microsoft.com/office/drawing/2016/5/9/chartex" xmlns:cx4="http://schemas.microsoft.com/office/drawing/2016/5/10/chartex" xmlns:cx5="http://schemas.microsoft.com/office/drawing/2016/5/11/chartex" xmlns:cx6="http://schemas.microsoft.com/office/drawing/2016/5/12/chartex" xmlns:cx7="http://schemas.microsoft.com/office/drawing/2016/5/13/chartex" xmlns:cx8="http://schemas.microsoft.com/office/drawing/2016/5/14/chartex" xmlns:mc="http://schemas.openxmlformats.org/markup-compatibility/2006" xmlns:aink="http://schemas.microsoft.com/office/drawing/2016/ink" xmlns:am3d="http://schemas.microsoft.com/office/drawing/2017/model3d" xmlns:o="urn:schemas-microsoft-com:office:office" xmlns:r="http://schemas.openxmlformats.org/officeDocument/2006/relationships" xmlns:m="http://schemas.openxmlformats.org/officeDocument/2006/math" xmlns:v="urn:schemas-microsoft-com:vml" xmlns:wp14="http://schemas.microsoft.com/office/word/2010/wordprocessingDrawing" xmlns:wp="http://schemas.openxmlformats.org/drawingml/2006/wordprocessingDrawing" xmlns:w10="urn:schemas-microsoft-com:office:word" xmlns:w="http://schemas.openxmlformats.org/wordprocessingml/2006/main" xmlns:w14="http://schemas.microsoft.com/office/word/2010/wordml" xmlns:w15="http://schemas.microsoft.com/office/word/2012/wordml" xmlns:w16cex="http://schemas.microsoft.com/office/word/2018/wordml/cex" xmlns:w16cid="http://schemas.microsoft.com/office/word/2016/wordml/cid" xmlns:w16="http://schemas.microsoft.com/office/word/2018/wordml" xmlns:w16sdtdh="http://schemas.microsoft.com/office/word/2020/wordml/sdtdatahash" xmlns:w16se="http://schemas.microsoft.com/office/word/2015/wordml/symex" xmlns:wpg="http://schemas.microsoft.com/office/word/2010/wordprocessingGroup" xmlns:wpi="http://schemas.microsoft.com/office/word/2010/wordprocessingInk" xmlns:wne="http://schemas.microsoft.com/office/word/2006/wordml" xmlns:wps="http://schemas.microsoft.com/office/word/2010/wordprocessingShape" mc:Ignorable="w14 w15 w16se w16cid w16 w16cex w16sdtdh wp14">
   <w:footnote w:type="separator" w:id="-1">
     <w:p>
       <w:r>
@@ -3482,7 +3700,7 @@
 </file>
 
 <file path=word/numbering.xml><?xml version="1.0" encoding="utf-8"?>
-<w:numbering xmlns:wpc="http://schemas.microsoft.com/office/word/2010/wordprocessingCanvas" xmlns:cx="http://schemas.microsoft.com/office/drawing/2014/chartex" xmlns:cx1="http://schemas.microsoft.com/office/drawing/2015/9/8/chartex" xmlns:cx2="http://schemas.microsoft.com/office/drawing/2015/10/21/chartex" xmlns:cx3="http://schemas.microsoft.com/office/drawing/2016/5/9/chartex" xmlns:cx4="http://schemas.microsoft.com/office/drawing/2016/5/10/chartex" xmlns:cx5="http://schemas.microsoft.com/office/drawing/2016/5/11/chartex" xmlns:cx6="http://schemas.microsoft.com/office/drawing/2016/5/12/chartex" xmlns:cx7="http://schemas.microsoft.com/office/drawing/2016/5/13/chartex" xmlns:cx8="http://schemas.microsoft.com/office/drawing/2016/5/14/chartex" xmlns:mc="http://schemas.openxmlformats.org/markup-compatibility/2006" xmlns:aink="http://schemas.microsoft.com/office/drawing/2016/ink" xmlns:am3d="http://schemas.microsoft.com/office/drawing/2017/model3d" xmlns:o="urn:schemas-microsoft-com:office:office" xmlns:r="http://schemas.openxmlformats.org/officeDocument/2006/relationships" xmlns:m="http://schemas.openxmlformats.org/officeDocument/2006/math" xmlns:v="urn:schemas-microsoft-com:vml" xmlns:wp14="http://schemas.microsoft.com/office/word/2010/wordprocessingDrawing" xmlns:wp="http://schemas.openxmlformats.org/drawingml/2006/wordprocessingDrawing" xmlns:w10="urn:schemas-microsoft-com:office:word" xmlns:w="http://schemas.openxmlformats.org/wordprocessingml/2006/main" xmlns:w14="http://schemas.microsoft.com/office/word/2010/wordml" xmlns:w15="http://schemas.microsoft.com/office/word/2012/wordml" xmlns:w16cex="http://schemas.microsoft.com/office/word/2018/wordml/cex" xmlns:w16cid="http://schemas.microsoft.com/office/word/2016/wordml/cid" xmlns:w16="http://schemas.microsoft.com/office/word/2018/wordml" xmlns:w16se="http://schemas.microsoft.com/office/word/2015/wordml/symex" xmlns:wpg="http://schemas.microsoft.com/office/word/2010/wordprocessingGroup" xmlns:wpi="http://schemas.microsoft.com/office/word/2010/wordprocessingInk" xmlns:wne="http://schemas.microsoft.com/office/word/2006/wordml" xmlns:wps="http://schemas.microsoft.com/office/word/2010/wordprocessingShape" mc:Ignorable="w14 w15 w16se w16cid w16 w16cex wp14">
+<w:numbering xmlns:wpc="http://schemas.microsoft.com/office/word/2010/wordprocessingCanvas" xmlns:cx="http://schemas.microsoft.com/office/drawing/2014/chartex" xmlns:cx1="http://schemas.microsoft.com/office/drawing/2015/9/8/chartex" xmlns:cx2="http://schemas.microsoft.com/office/drawing/2015/10/21/chartex" xmlns:cx3="http://schemas.microsoft.com/office/drawing/2016/5/9/chartex" xmlns:cx4="http://schemas.microsoft.com/office/drawing/2016/5/10/chartex" xmlns:cx5="http://schemas.microsoft.com/office/drawing/2016/5/11/chartex" xmlns:cx6="http://schemas.microsoft.com/office/drawing/2016/5/12/chartex" xmlns:cx7="http://schemas.microsoft.com/office/drawing/2016/5/13/chartex" xmlns:cx8="http://schemas.microsoft.com/office/drawing/2016/5/14/chartex" xmlns:mc="http://schemas.openxmlformats.org/markup-compatibility/2006" xmlns:aink="http://schemas.microsoft.com/office/drawing/2016/ink" xmlns:am3d="http://schemas.microsoft.com/office/drawing/2017/model3d" xmlns:o="urn:schemas-microsoft-com:office:office" xmlns:r="http://schemas.openxmlformats.org/officeDocument/2006/relationships" xmlns:m="http://schemas.openxmlformats.org/officeDocument/2006/math" xmlns:v="urn:schemas-microsoft-com:vml" xmlns:wp14="http://schemas.microsoft.com/office/word/2010/wordprocessingDrawing" xmlns:wp="http://schemas.openxmlformats.org/drawingml/2006/wordprocessingDrawing" xmlns:w10="urn:schemas-microsoft-com:office:word" xmlns:w="http://schemas.openxmlformats.org/wordprocessingml/2006/main" xmlns:w14="http://schemas.microsoft.com/office/word/2010/wordml" xmlns:w15="http://schemas.microsoft.com/office/word/2012/wordml" xmlns:w16cex="http://schemas.microsoft.com/office/word/2018/wordml/cex" xmlns:w16cid="http://schemas.microsoft.com/office/word/2016/wordml/cid" xmlns:w16="http://schemas.microsoft.com/office/word/2018/wordml" xmlns:w16sdtdh="http://schemas.microsoft.com/office/word/2020/wordml/sdtdatahash" xmlns:w16se="http://schemas.microsoft.com/office/word/2015/wordml/symex" xmlns:wpg="http://schemas.microsoft.com/office/word/2010/wordprocessingGroup" xmlns:wpi="http://schemas.microsoft.com/office/word/2010/wordprocessingInk" xmlns:wne="http://schemas.microsoft.com/office/word/2006/wordml" xmlns:wps="http://schemas.microsoft.com/office/word/2010/wordprocessingShape" mc:Ignorable="w14 w15 w16se w16cid w16 w16cex w16sdtdh wp14">
   <w:abstractNum w:abstractNumId="0" w15:restartNumberingAfterBreak="0">
     <w:nsid w:val="78F22F46"/>
     <w:multiLevelType w:val="multilevel"/>
@@ -3594,7 +3812,7 @@
 </file>
 
 <file path=word/styles.xml><?xml version="1.0" encoding="utf-8"?>
-<w:styles xmlns:mc="http://schemas.openxmlformats.org/markup-compatibility/2006" xmlns:r="http://schemas.openxmlformats.org/officeDocument/2006/relationships" xmlns:w="http://schemas.openxmlformats.org/wordprocessingml/2006/main" xmlns:w14="http://schemas.microsoft.com/office/word/2010/wordml" xmlns:w15="http://schemas.microsoft.com/office/word/2012/wordml" xmlns:w16cex="http://schemas.microsoft.com/office/word/2018/wordml/cex" xmlns:w16cid="http://schemas.microsoft.com/office/word/2016/wordml/cid" xmlns:w16="http://schemas.microsoft.com/office/word/2018/wordml" xmlns:w16se="http://schemas.microsoft.com/office/word/2015/wordml/symex" mc:Ignorable="w14 w15 w16se w16cid w16 w16cex">
+<w:styles xmlns:mc="http://schemas.openxmlformats.org/markup-compatibility/2006" xmlns:r="http://schemas.openxmlformats.org/officeDocument/2006/relationships" xmlns:w="http://schemas.openxmlformats.org/wordprocessingml/2006/main" xmlns:w14="http://schemas.microsoft.com/office/word/2010/wordml" xmlns:w15="http://schemas.microsoft.com/office/word/2012/wordml" xmlns:w16cex="http://schemas.microsoft.com/office/word/2018/wordml/cex" xmlns:w16cid="http://schemas.microsoft.com/office/word/2016/wordml/cid" xmlns:w16="http://schemas.microsoft.com/office/word/2018/wordml" xmlns:w16sdtdh="http://schemas.microsoft.com/office/word/2020/wordml/sdtdatahash" xmlns:w16se="http://schemas.microsoft.com/office/word/2015/wordml/symex" mc:Ignorable="w14 w15 w16se w16cid w16 w16cex w16sdtdh">
   <w:docDefaults>
     <w:rPrDefault>
       <w:rPr>

</xml_diff>